<commit_message>
C3:master Edit Word v2
</commit_message>
<xml_diff>
--- a/Git CheatSheet.docx
+++ b/Git CheatSheet.docx
@@ -10,12 +10,12 @@
           <w:b/>
         </w:rPr>
       </w:pPr>
-      <w:bookmarkStart w:id="0" w:name="docs-internal-guid-fa1d2d71-7fff-94b1-78"/>
+      <w:bookmarkStart w:id="0" w:name="docs-internal-guid-840c1dde-7fff-8ec0-4b"/>
       <w:bookmarkEnd w:id="0"/>
       <w:r>
         <w:rPr>
           <w:rFonts w:ascii="Times New Roman" w:hAnsi="Times New Roman"/>
-          <w:b/>
+          <w:b w:val="false"/>
           <w:i w:val="false"/>
           <w:caps w:val="false"/>
           <w:smallCaps w:val="false"/>
@@ -458,6 +458,60 @@
         </w:rPr>
         <w:br/>
         <w:t>git log</w:t>
+      </w:r>
+    </w:p>
+    <w:p>
+      <w:pPr>
+        <w:pStyle w:val="TextBody"/>
+        <w:bidi w:val="0"/>
+        <w:spacing w:lineRule="auto" w:line="331" w:before="0" w:after="0"/>
+        <w:rPr>
+          <w:b/>
+          <w:b/>
+        </w:rPr>
+      </w:pPr>
+      <w:r>
+        <w:rPr>
+          <w:rFonts w:ascii="Times New Roman" w:hAnsi="Times New Roman"/>
+          <w:b w:val="false"/>
+          <w:i w:val="false"/>
+          <w:caps w:val="false"/>
+          <w:smallCaps w:val="false"/>
+          <w:strike w:val="false"/>
+          <w:dstrike w:val="false"/>
+          <w:color w:val="000000"/>
+          <w:sz w:val="22"/>
+          <w:u w:val="none"/>
+          <w:effect w:val="none"/>
+        </w:rPr>
+        <w:t>git log -p -2 (p is patch 2 means last 2 entries)</w:t>
+      </w:r>
+    </w:p>
+    <w:p>
+      <w:pPr>
+        <w:pStyle w:val="TextBody"/>
+        <w:bidi w:val="0"/>
+        <w:spacing w:lineRule="auto" w:line="331" w:before="0" w:after="0"/>
+        <w:rPr>
+          <w:b/>
+          <w:b/>
+        </w:rPr>
+      </w:pPr>
+      <w:r>
+        <w:rPr>
+          <w:rFonts w:ascii="Times New Roman" w:hAnsi="Times New Roman"/>
+          <w:b w:val="false"/>
+          <w:i w:val="false"/>
+          <w:caps w:val="false"/>
+          <w:smallCaps w:val="false"/>
+          <w:strike w:val="false"/>
+          <w:dstrike w:val="false"/>
+          <w:color w:val="000000"/>
+          <w:sz w:val="22"/>
+          <w:u w:val="none"/>
+          <w:effect w:val="none"/>
+        </w:rPr>
+        <w:t>git log --stat</w:t>
       </w:r>
     </w:p>
     <w:p>

</xml_diff>

<commit_message>
C9:master added game upto level 9
</commit_message>
<xml_diff>
--- a/Git CheatSheet.docx
+++ b/Git CheatSheet.docx
@@ -10,12 +10,12 @@
           <w:b/>
         </w:rPr>
       </w:pPr>
-      <w:bookmarkStart w:id="0" w:name="docs-internal-guid-399536c0-7fff-2d08-b6"/>
+      <w:bookmarkStart w:id="0" w:name="docs-internal-guid-c01923a6-7fff-9a1c-92"/>
       <w:bookmarkEnd w:id="0"/>
       <w:r>
         <w:rPr>
           <w:rFonts w:ascii="Times New Roman" w:hAnsi="Times New Roman"/>
-          <w:b w:val="false"/>
+          <w:b/>
           <w:i w:val="false"/>
           <w:caps w:val="false"/>
           <w:smallCaps w:val="false"/>
@@ -3068,6 +3068,1581 @@
     <w:p>
       <w:pPr>
         <w:pStyle w:val="TextBody"/>
+        <w:bidi w:val="0"/>
+        <w:spacing w:lineRule="auto" w:line="331" w:before="0" w:after="0"/>
+        <w:jc w:val="center"/>
+        <w:rPr>
+          <w:b/>
+          <w:b/>
+        </w:rPr>
+      </w:pPr>
+      <w:r>
+        <w:rPr>
+          <w:rFonts w:ascii="Arial" w:hAnsi="Arial"/>
+          <w:b/>
+          <w:i w:val="false"/>
+          <w:caps w:val="false"/>
+          <w:smallCaps w:val="false"/>
+          <w:strike w:val="false"/>
+          <w:dstrike w:val="false"/>
+          <w:color w:val="4E443C"/>
+          <w:sz w:val="29"/>
+          <w:highlight w:val="yellow"/>
+          <w:u w:val="none"/>
+          <w:effect w:val="none"/>
+        </w:rPr>
+        <w:t>GAME</w:t>
+      </w:r>
+    </w:p>
+    <w:p>
+      <w:pPr>
+        <w:pStyle w:val="TextBody"/>
+        <w:bidi w:val="0"/>
+        <w:spacing w:lineRule="auto" w:line="331" w:before="0" w:after="0"/>
+        <w:jc w:val="center"/>
+        <w:rPr>
+          <w:b/>
+          <w:b/>
+        </w:rPr>
+      </w:pPr>
+      <w:r>
+        <w:rPr>
+          <w:rFonts w:ascii="Arial" w:hAnsi="Arial"/>
+          <w:b/>
+          <w:i w:val="false"/>
+          <w:caps w:val="false"/>
+          <w:smallCaps w:val="false"/>
+          <w:strike w:val="false"/>
+          <w:dstrike w:val="false"/>
+          <w:color w:val="4E443C"/>
+          <w:sz w:val="29"/>
+          <w:highlight w:val="yellow"/>
+          <w:u w:val="none"/>
+          <w:effect w:val="none"/>
+        </w:rPr>
+        <w:t>https://learngitbranching.js.org/?</w:t>
+      </w:r>
+    </w:p>
+    <w:p>
+      <w:pPr>
+        <w:pStyle w:val="TextBody"/>
+        <w:numPr>
+          <w:ilvl w:val="0"/>
+          <w:numId w:val="1"/>
+        </w:numPr>
+        <w:pBdr/>
+        <w:tabs>
+          <w:tab w:val="clear" w:pos="720"/>
+          <w:tab w:val="left" w:pos="0" w:leader="none"/>
+        </w:tabs>
+        <w:bidi w:val="0"/>
+        <w:spacing w:lineRule="auto" w:line="331" w:before="0" w:after="0"/>
+        <w:ind w:left="1427" w:right="0" w:hanging="283"/>
+        <w:rPr>
+          <w:b/>
+          <w:b/>
+        </w:rPr>
+      </w:pPr>
+      <w:r>
+        <w:rPr>
+          <w:caps w:val="false"/>
+          <w:smallCaps w:val="false"/>
+          <w:strike w:val="false"/>
+          <w:dstrike w:val="false"/>
+          <w:color w:val="4E443C"/>
+          <w:highlight w:val="yellow"/>
+          <w:u w:val="none"/>
+          <w:effect w:val="none"/>
+        </w:rPr>
+        <w:t> </w:t>
+      </w:r>
+      <w:r>
+        <w:rPr>
+          <w:rFonts w:ascii="Arial" w:hAnsi="Arial"/>
+          <w:b w:val="false"/>
+          <w:i w:val="false"/>
+          <w:caps w:val="false"/>
+          <w:smallCaps w:val="false"/>
+          <w:strike w:val="false"/>
+          <w:dstrike w:val="false"/>
+          <w:color w:val="4E443C"/>
+          <w:sz w:val="23"/>
+          <w:highlight w:val="yellow"/>
+          <w:u w:val="none"/>
+          <w:effect w:val="none"/>
+        </w:rPr>
+        <w:t>git commit</w:t>
+      </w:r>
+    </w:p>
+    <w:p>
+      <w:pPr>
+        <w:pStyle w:val="TextBody"/>
+        <w:numPr>
+          <w:ilvl w:val="0"/>
+          <w:numId w:val="1"/>
+        </w:numPr>
+        <w:pBdr/>
+        <w:tabs>
+          <w:tab w:val="clear" w:pos="720"/>
+          <w:tab w:val="left" w:pos="0" w:leader="none"/>
+        </w:tabs>
+        <w:bidi w:val="0"/>
+        <w:spacing w:lineRule="auto" w:line="331" w:before="0" w:after="0"/>
+        <w:ind w:left="1427" w:right="0" w:hanging="283"/>
+        <w:rPr>
+          <w:b/>
+          <w:b/>
+        </w:rPr>
+      </w:pPr>
+      <w:r>
+        <w:rPr>
+          <w:rFonts w:ascii="Arial" w:hAnsi="Arial"/>
+          <w:b w:val="false"/>
+          <w:i w:val="false"/>
+          <w:caps w:val="false"/>
+          <w:smallCaps w:val="false"/>
+          <w:strike w:val="false"/>
+          <w:dstrike w:val="false"/>
+          <w:color w:val="4E443C"/>
+          <w:sz w:val="23"/>
+          <w:highlight w:val="yellow"/>
+          <w:u w:val="none"/>
+          <w:effect w:val="none"/>
+        </w:rPr>
+        <w:t>git checkout -b bugFix</w:t>
+      </w:r>
+    </w:p>
+    <w:p>
+      <w:pPr>
+        <w:pStyle w:val="TextBody"/>
+        <w:bidi w:val="0"/>
+        <w:spacing w:lineRule="auto" w:line="331" w:before="0" w:after="0"/>
+        <w:ind w:left="1440" w:right="0" w:hanging="0"/>
+        <w:rPr>
+          <w:b/>
+          <w:b/>
+        </w:rPr>
+      </w:pPr>
+      <w:r>
+        <w:rPr>
+          <w:caps w:val="false"/>
+          <w:smallCaps w:val="false"/>
+          <w:strike w:val="false"/>
+          <w:dstrike w:val="false"/>
+          <w:color w:val="4E443C"/>
+          <w:highlight w:val="yellow"/>
+          <w:u w:val="none"/>
+          <w:effect w:val="none"/>
+        </w:rPr>
+        <w:drawing>
+          <wp:inline distT="0" distB="0" distL="0" distR="0">
+            <wp:extent cx="1847850" cy="1990725"/>
+            <wp:effectExtent l="0" t="0" r="0" b="0"/>
+            <wp:docPr id="2" name="Image2" descr=""/>
+            <wp:cNvGraphicFramePr>
+              <a:graphicFrameLocks xmlns:a="http://schemas.openxmlformats.org/drawingml/2006/main" noChangeAspect="1"/>
+            </wp:cNvGraphicFramePr>
+            <a:graphic xmlns:a="http://schemas.openxmlformats.org/drawingml/2006/main">
+              <a:graphicData uri="http://schemas.openxmlformats.org/drawingml/2006/picture">
+                <pic:pic xmlns:pic="http://schemas.openxmlformats.org/drawingml/2006/picture">
+                  <pic:nvPicPr>
+                    <pic:cNvPr id="2" name="Image2" descr=""/>
+                    <pic:cNvPicPr>
+                      <a:picLocks noChangeAspect="1" noChangeArrowheads="1"/>
+                    </pic:cNvPicPr>
+                  </pic:nvPicPr>
+                  <pic:blipFill>
+                    <a:blip r:embed="rId3"/>
+                    <a:stretch>
+                      <a:fillRect/>
+                    </a:stretch>
+                  </pic:blipFill>
+                  <pic:spPr bwMode="auto">
+                    <a:xfrm>
+                      <a:off x="0" y="0"/>
+                      <a:ext cx="1847850" cy="1990725"/>
+                    </a:xfrm>
+                    <a:prstGeom prst="rect">
+                      <a:avLst/>
+                    </a:prstGeom>
+                  </pic:spPr>
+                </pic:pic>
+              </a:graphicData>
+            </a:graphic>
+          </wp:inline>
+        </w:drawing>
+      </w:r>
+    </w:p>
+    <w:p>
+      <w:pPr>
+        <w:pStyle w:val="TextBody"/>
+        <w:numPr>
+          <w:ilvl w:val="0"/>
+          <w:numId w:val="2"/>
+        </w:numPr>
+        <w:pBdr/>
+        <w:tabs>
+          <w:tab w:val="clear" w:pos="720"/>
+          <w:tab w:val="left" w:pos="0" w:leader="none"/>
+        </w:tabs>
+        <w:bidi w:val="0"/>
+        <w:spacing w:lineRule="auto" w:line="331" w:before="0" w:after="0"/>
+        <w:ind w:left="1427" w:right="0" w:hanging="283"/>
+        <w:rPr>
+          <w:b/>
+          <w:b/>
+        </w:rPr>
+      </w:pPr>
+      <w:r>
+        <w:rPr>
+          <w:rFonts w:ascii="Arial" w:hAnsi="Arial"/>
+          <w:b w:val="false"/>
+          <w:i w:val="false"/>
+          <w:caps w:val="false"/>
+          <w:smallCaps w:val="false"/>
+          <w:strike w:val="false"/>
+          <w:dstrike w:val="false"/>
+          <w:color w:val="4E443C"/>
+          <w:sz w:val="23"/>
+          <w:highlight w:val="yellow"/>
+          <w:u w:val="none"/>
+          <w:effect w:val="none"/>
+        </w:rPr>
+        <w:t>git checkout -b bugFix</w:t>
+      </w:r>
+    </w:p>
+    <w:p>
+      <w:pPr>
+        <w:pStyle w:val="TextBody"/>
+        <w:bidi w:val="0"/>
+        <w:spacing w:lineRule="auto" w:line="331" w:before="0" w:after="0"/>
+        <w:ind w:left="1440" w:right="0" w:hanging="0"/>
+        <w:rPr>
+          <w:b/>
+          <w:b/>
+        </w:rPr>
+      </w:pPr>
+      <w:r>
+        <w:rPr>
+          <w:rFonts w:ascii="Arial" w:hAnsi="Arial"/>
+          <w:b w:val="false"/>
+          <w:i w:val="false"/>
+          <w:caps w:val="false"/>
+          <w:smallCaps w:val="false"/>
+          <w:strike w:val="false"/>
+          <w:dstrike w:val="false"/>
+          <w:color w:val="4E443C"/>
+          <w:sz w:val="23"/>
+          <w:highlight w:val="yellow"/>
+          <w:u w:val="none"/>
+          <w:effect w:val="none"/>
+        </w:rPr>
+        <w:t>git commit</w:t>
+      </w:r>
+    </w:p>
+    <w:p>
+      <w:pPr>
+        <w:pStyle w:val="TextBody"/>
+        <w:bidi w:val="0"/>
+        <w:spacing w:lineRule="auto" w:line="331" w:before="0" w:after="0"/>
+        <w:ind w:left="1440" w:right="0" w:hanging="0"/>
+        <w:rPr>
+          <w:b/>
+          <w:b/>
+        </w:rPr>
+      </w:pPr>
+      <w:r>
+        <w:rPr>
+          <w:rFonts w:ascii="Arial" w:hAnsi="Arial"/>
+          <w:b w:val="false"/>
+          <w:i w:val="false"/>
+          <w:caps w:val="false"/>
+          <w:smallCaps w:val="false"/>
+          <w:strike w:val="false"/>
+          <w:dstrike w:val="false"/>
+          <w:color w:val="4E443C"/>
+          <w:sz w:val="23"/>
+          <w:highlight w:val="yellow"/>
+          <w:u w:val="none"/>
+          <w:effect w:val="none"/>
+        </w:rPr>
+        <w:t>git checkout main</w:t>
+      </w:r>
+    </w:p>
+    <w:p>
+      <w:pPr>
+        <w:pStyle w:val="TextBody"/>
+        <w:bidi w:val="0"/>
+        <w:spacing w:lineRule="auto" w:line="331" w:before="0" w:after="0"/>
+        <w:ind w:left="1440" w:right="0" w:hanging="0"/>
+        <w:rPr>
+          <w:b/>
+          <w:b/>
+        </w:rPr>
+      </w:pPr>
+      <w:r>
+        <w:rPr>
+          <w:rFonts w:ascii="Arial" w:hAnsi="Arial"/>
+          <w:b w:val="false"/>
+          <w:i w:val="false"/>
+          <w:caps w:val="false"/>
+          <w:smallCaps w:val="false"/>
+          <w:strike w:val="false"/>
+          <w:dstrike w:val="false"/>
+          <w:color w:val="4E443C"/>
+          <w:sz w:val="23"/>
+          <w:highlight w:val="yellow"/>
+          <w:u w:val="none"/>
+          <w:effect w:val="none"/>
+        </w:rPr>
+        <w:t>git commit</w:t>
+      </w:r>
+    </w:p>
+    <w:p>
+      <w:pPr>
+        <w:pStyle w:val="TextBody"/>
+        <w:bidi w:val="0"/>
+        <w:spacing w:lineRule="auto" w:line="331" w:before="0" w:after="0"/>
+        <w:ind w:left="1440" w:right="0" w:hanging="0"/>
+        <w:rPr>
+          <w:b/>
+          <w:b/>
+        </w:rPr>
+      </w:pPr>
+      <w:r>
+        <w:rPr>
+          <w:rFonts w:ascii="Arial" w:hAnsi="Arial"/>
+          <w:b w:val="false"/>
+          <w:i w:val="false"/>
+          <w:caps w:val="false"/>
+          <w:smallCaps w:val="false"/>
+          <w:strike w:val="false"/>
+          <w:dstrike w:val="false"/>
+          <w:color w:val="4E443C"/>
+          <w:sz w:val="23"/>
+          <w:highlight w:val="yellow"/>
+          <w:u w:val="none"/>
+          <w:effect w:val="none"/>
+        </w:rPr>
+        <w:t>git merge bugFix</w:t>
+      </w:r>
+    </w:p>
+    <w:p>
+      <w:pPr>
+        <w:pStyle w:val="TextBody"/>
+        <w:bidi w:val="0"/>
+        <w:spacing w:lineRule="auto" w:line="331" w:before="0" w:after="0"/>
+        <w:ind w:left="720" w:right="0" w:hanging="0"/>
+        <w:rPr>
+          <w:b/>
+          <w:b/>
+        </w:rPr>
+      </w:pPr>
+      <w:r>
+        <w:rPr>
+          <w:caps w:val="false"/>
+          <w:smallCaps w:val="false"/>
+          <w:strike w:val="false"/>
+          <w:dstrike w:val="false"/>
+          <w:color w:val="4E443C"/>
+          <w:highlight w:val="yellow"/>
+          <w:u w:val="none"/>
+          <w:effect w:val="none"/>
+        </w:rPr>
+        <w:drawing>
+          <wp:inline distT="0" distB="0" distL="0" distR="0">
+            <wp:extent cx="2295525" cy="3657600"/>
+            <wp:effectExtent l="0" t="0" r="0" b="0"/>
+            <wp:docPr id="3" name="Image3" descr=""/>
+            <wp:cNvGraphicFramePr>
+              <a:graphicFrameLocks xmlns:a="http://schemas.openxmlformats.org/drawingml/2006/main" noChangeAspect="1"/>
+            </wp:cNvGraphicFramePr>
+            <a:graphic xmlns:a="http://schemas.openxmlformats.org/drawingml/2006/main">
+              <a:graphicData uri="http://schemas.openxmlformats.org/drawingml/2006/picture">
+                <pic:pic xmlns:pic="http://schemas.openxmlformats.org/drawingml/2006/picture">
+                  <pic:nvPicPr>
+                    <pic:cNvPr id="3" name="Image3" descr=""/>
+                    <pic:cNvPicPr>
+                      <a:picLocks noChangeAspect="1" noChangeArrowheads="1"/>
+                    </pic:cNvPicPr>
+                  </pic:nvPicPr>
+                  <pic:blipFill>
+                    <a:blip r:embed="rId4"/>
+                    <a:stretch>
+                      <a:fillRect/>
+                    </a:stretch>
+                  </pic:blipFill>
+                  <pic:spPr bwMode="auto">
+                    <a:xfrm>
+                      <a:off x="0" y="0"/>
+                      <a:ext cx="2295525" cy="3657600"/>
+                    </a:xfrm>
+                    <a:prstGeom prst="rect">
+                      <a:avLst/>
+                    </a:prstGeom>
+                  </pic:spPr>
+                </pic:pic>
+              </a:graphicData>
+            </a:graphic>
+          </wp:inline>
+        </w:drawing>
+      </w:r>
+    </w:p>
+    <w:p>
+      <w:pPr>
+        <w:pStyle w:val="TextBody"/>
+        <w:rPr>
+          <w:b/>
+          <w:b/>
+        </w:rPr>
+      </w:pPr>
+      <w:r>
+        <w:rPr/>
+      </w:r>
+    </w:p>
+    <w:p>
+      <w:pPr>
+        <w:pStyle w:val="TextBody"/>
+        <w:numPr>
+          <w:ilvl w:val="0"/>
+          <w:numId w:val="3"/>
+        </w:numPr>
+        <w:pBdr/>
+        <w:tabs>
+          <w:tab w:val="clear" w:pos="720"/>
+          <w:tab w:val="left" w:pos="0" w:leader="none"/>
+        </w:tabs>
+        <w:bidi w:val="0"/>
+        <w:spacing w:lineRule="auto" w:line="331" w:before="0" w:after="0"/>
+        <w:ind w:left="1427" w:right="0" w:hanging="283"/>
+        <w:rPr>
+          <w:b/>
+          <w:b/>
+        </w:rPr>
+      </w:pPr>
+      <w:r>
+        <w:rPr>
+          <w:caps w:val="false"/>
+          <w:smallCaps w:val="false"/>
+          <w:strike w:val="false"/>
+          <w:dstrike w:val="false"/>
+          <w:color w:val="4E443C"/>
+          <w:highlight w:val="yellow"/>
+          <w:u w:val="none"/>
+          <w:effect w:val="none"/>
+        </w:rPr>
+        <w:drawing>
+          <wp:inline distT="0" distB="0" distL="0" distR="0">
+            <wp:extent cx="1447800" cy="1533525"/>
+            <wp:effectExtent l="0" t="0" r="0" b="0"/>
+            <wp:docPr id="4" name="Image4" descr=""/>
+            <wp:cNvGraphicFramePr>
+              <a:graphicFrameLocks xmlns:a="http://schemas.openxmlformats.org/drawingml/2006/main" noChangeAspect="1"/>
+            </wp:cNvGraphicFramePr>
+            <a:graphic xmlns:a="http://schemas.openxmlformats.org/drawingml/2006/main">
+              <a:graphicData uri="http://schemas.openxmlformats.org/drawingml/2006/picture">
+                <pic:pic xmlns:pic="http://schemas.openxmlformats.org/drawingml/2006/picture">
+                  <pic:nvPicPr>
+                    <pic:cNvPr id="4" name="Image4" descr=""/>
+                    <pic:cNvPicPr>
+                      <a:picLocks noChangeAspect="1" noChangeArrowheads="1"/>
+                    </pic:cNvPicPr>
+                  </pic:nvPicPr>
+                  <pic:blipFill>
+                    <a:blip r:embed="rId5"/>
+                    <a:stretch>
+                      <a:fillRect/>
+                    </a:stretch>
+                  </pic:blipFill>
+                  <pic:spPr bwMode="auto">
+                    <a:xfrm>
+                      <a:off x="0" y="0"/>
+                      <a:ext cx="1447800" cy="1533525"/>
+                    </a:xfrm>
+                    <a:prstGeom prst="rect">
+                      <a:avLst/>
+                    </a:prstGeom>
+                  </pic:spPr>
+                </pic:pic>
+              </a:graphicData>
+            </a:graphic>
+          </wp:inline>
+        </w:drawing>
+      </w:r>
+    </w:p>
+    <w:p>
+      <w:pPr>
+        <w:pStyle w:val="TextBody"/>
+        <w:bidi w:val="0"/>
+        <w:spacing w:lineRule="auto" w:line="331" w:before="0" w:after="0"/>
+        <w:ind w:left="1440" w:right="0" w:hanging="0"/>
+        <w:rPr>
+          <w:b/>
+          <w:b/>
+        </w:rPr>
+      </w:pPr>
+      <w:r>
+        <w:rPr>
+          <w:rFonts w:ascii="Arial" w:hAnsi="Arial"/>
+          <w:b w:val="false"/>
+          <w:i w:val="false"/>
+          <w:caps w:val="false"/>
+          <w:smallCaps w:val="false"/>
+          <w:strike w:val="false"/>
+          <w:dstrike w:val="false"/>
+          <w:color w:val="4E443C"/>
+          <w:sz w:val="23"/>
+          <w:highlight w:val="yellow"/>
+          <w:u w:val="none"/>
+          <w:effect w:val="none"/>
+        </w:rPr>
+        <w:t>git checkout -b bugFix</w:t>
+      </w:r>
+    </w:p>
+    <w:p>
+      <w:pPr>
+        <w:pStyle w:val="TextBody"/>
+        <w:bidi w:val="0"/>
+        <w:spacing w:lineRule="auto" w:line="331" w:before="0" w:after="0"/>
+        <w:ind w:left="1440" w:right="0" w:hanging="0"/>
+        <w:rPr>
+          <w:b/>
+          <w:b/>
+        </w:rPr>
+      </w:pPr>
+      <w:r>
+        <w:rPr>
+          <w:rFonts w:ascii="Arial" w:hAnsi="Arial"/>
+          <w:b w:val="false"/>
+          <w:i w:val="false"/>
+          <w:caps w:val="false"/>
+          <w:smallCaps w:val="false"/>
+          <w:strike w:val="false"/>
+          <w:dstrike w:val="false"/>
+          <w:color w:val="4E443C"/>
+          <w:sz w:val="23"/>
+          <w:highlight w:val="yellow"/>
+          <w:u w:val="none"/>
+          <w:effect w:val="none"/>
+        </w:rPr>
+        <w:t>git commit</w:t>
+      </w:r>
+    </w:p>
+    <w:p>
+      <w:pPr>
+        <w:pStyle w:val="TextBody"/>
+        <w:bidi w:val="0"/>
+        <w:spacing w:lineRule="auto" w:line="331" w:before="0" w:after="0"/>
+        <w:ind w:left="1440" w:right="0" w:hanging="0"/>
+        <w:rPr>
+          <w:b/>
+          <w:b/>
+        </w:rPr>
+      </w:pPr>
+      <w:r>
+        <w:rPr>
+          <w:rFonts w:ascii="Arial" w:hAnsi="Arial"/>
+          <w:b w:val="false"/>
+          <w:i w:val="false"/>
+          <w:caps w:val="false"/>
+          <w:smallCaps w:val="false"/>
+          <w:strike w:val="false"/>
+          <w:dstrike w:val="false"/>
+          <w:color w:val="4E443C"/>
+          <w:sz w:val="23"/>
+          <w:highlight w:val="yellow"/>
+          <w:u w:val="none"/>
+          <w:effect w:val="none"/>
+        </w:rPr>
+        <w:t>git checkout main</w:t>
+      </w:r>
+    </w:p>
+    <w:p>
+      <w:pPr>
+        <w:pStyle w:val="TextBody"/>
+        <w:bidi w:val="0"/>
+        <w:spacing w:lineRule="auto" w:line="331" w:before="0" w:after="0"/>
+        <w:ind w:left="1440" w:right="0" w:hanging="0"/>
+        <w:rPr>
+          <w:b/>
+          <w:b/>
+        </w:rPr>
+      </w:pPr>
+      <w:r>
+        <w:rPr>
+          <w:rFonts w:ascii="Arial" w:hAnsi="Arial"/>
+          <w:b w:val="false"/>
+          <w:i w:val="false"/>
+          <w:caps w:val="false"/>
+          <w:smallCaps w:val="false"/>
+          <w:strike w:val="false"/>
+          <w:dstrike w:val="false"/>
+          <w:color w:val="4E443C"/>
+          <w:sz w:val="23"/>
+          <w:highlight w:val="yellow"/>
+          <w:u w:val="none"/>
+          <w:effect w:val="none"/>
+        </w:rPr>
+        <w:t>git commit</w:t>
+      </w:r>
+    </w:p>
+    <w:p>
+      <w:pPr>
+        <w:pStyle w:val="TextBody"/>
+        <w:bidi w:val="0"/>
+        <w:spacing w:lineRule="auto" w:line="331" w:before="0" w:after="0"/>
+        <w:ind w:left="1440" w:right="0" w:hanging="0"/>
+        <w:rPr>
+          <w:b/>
+          <w:b/>
+        </w:rPr>
+      </w:pPr>
+      <w:r>
+        <w:rPr>
+          <w:rFonts w:ascii="Arial" w:hAnsi="Arial"/>
+          <w:b w:val="false"/>
+          <w:i w:val="false"/>
+          <w:caps w:val="false"/>
+          <w:smallCaps w:val="false"/>
+          <w:strike w:val="false"/>
+          <w:dstrike w:val="false"/>
+          <w:color w:val="4E443C"/>
+          <w:sz w:val="23"/>
+          <w:highlight w:val="yellow"/>
+          <w:u w:val="none"/>
+          <w:effect w:val="none"/>
+        </w:rPr>
+        <w:t>git checkout bugFix</w:t>
+      </w:r>
+    </w:p>
+    <w:p>
+      <w:pPr>
+        <w:pStyle w:val="TextBody"/>
+        <w:bidi w:val="0"/>
+        <w:spacing w:lineRule="auto" w:line="331" w:before="0" w:after="0"/>
+        <w:ind w:left="1440" w:right="0" w:hanging="0"/>
+        <w:rPr>
+          <w:b/>
+          <w:b/>
+        </w:rPr>
+      </w:pPr>
+      <w:r>
+        <w:rPr>
+          <w:rFonts w:ascii="Arial" w:hAnsi="Arial"/>
+          <w:b w:val="false"/>
+          <w:i w:val="false"/>
+          <w:caps w:val="false"/>
+          <w:smallCaps w:val="false"/>
+          <w:strike w:val="false"/>
+          <w:dstrike w:val="false"/>
+          <w:color w:val="4E443C"/>
+          <w:sz w:val="23"/>
+          <w:highlight w:val="yellow"/>
+          <w:u w:val="none"/>
+          <w:effect w:val="none"/>
+        </w:rPr>
+        <w:t>git rebase main</w:t>
+      </w:r>
+    </w:p>
+    <w:p>
+      <w:pPr>
+        <w:pStyle w:val="TextBody"/>
+        <w:rPr>
+          <w:b/>
+          <w:b/>
+        </w:rPr>
+      </w:pPr>
+      <w:r>
+        <w:rPr/>
+      </w:r>
+    </w:p>
+    <w:p>
+      <w:pPr>
+        <w:pStyle w:val="TextBody"/>
+        <w:numPr>
+          <w:ilvl w:val="0"/>
+          <w:numId w:val="4"/>
+        </w:numPr>
+        <w:pBdr/>
+        <w:tabs>
+          <w:tab w:val="clear" w:pos="720"/>
+          <w:tab w:val="left" w:pos="0" w:leader="none"/>
+        </w:tabs>
+        <w:bidi w:val="0"/>
+        <w:spacing w:lineRule="auto" w:line="331" w:before="0" w:after="0"/>
+        <w:ind w:left="1427" w:right="0" w:hanging="283"/>
+        <w:rPr>
+          <w:b/>
+          <w:b/>
+        </w:rPr>
+      </w:pPr>
+      <w:r>
+        <w:rPr>
+          <w:rFonts w:ascii="Arial" w:hAnsi="Arial"/>
+          <w:b w:val="false"/>
+          <w:i w:val="false"/>
+          <w:caps w:val="false"/>
+          <w:smallCaps w:val="false"/>
+          <w:strike w:val="false"/>
+          <w:dstrike w:val="false"/>
+          <w:color w:val="4E443C"/>
+          <w:sz w:val="23"/>
+          <w:highlight w:val="yellow"/>
+          <w:u w:val="none"/>
+          <w:effect w:val="none"/>
+        </w:rPr>
+        <w:t>git checkout C4</w:t>
+      </w:r>
+    </w:p>
+    <w:p>
+      <w:pPr>
+        <w:pStyle w:val="TextBody"/>
+        <w:numPr>
+          <w:ilvl w:val="0"/>
+          <w:numId w:val="4"/>
+        </w:numPr>
+        <w:pBdr/>
+        <w:tabs>
+          <w:tab w:val="clear" w:pos="720"/>
+          <w:tab w:val="left" w:pos="0" w:leader="none"/>
+        </w:tabs>
+        <w:bidi w:val="0"/>
+        <w:ind w:left="1427" w:right="0" w:hanging="283"/>
+        <w:rPr>
+          <w:b/>
+          <w:b/>
+        </w:rPr>
+      </w:pPr>
+      <w:r>
+        <w:rPr>
+          <w:rFonts w:ascii="Arial" w:hAnsi="Arial"/>
+          <w:b w:val="false"/>
+          <w:i w:val="false"/>
+          <w:caps w:val="false"/>
+          <w:smallCaps w:val="false"/>
+          <w:strike w:val="false"/>
+          <w:dstrike w:val="false"/>
+          <w:color w:val="4E443C"/>
+          <w:sz w:val="23"/>
+          <w:u w:val="none"/>
+          <w:effect w:val="none"/>
+        </w:rPr>
+      </w:r>
+    </w:p>
+    <w:p>
+      <w:pPr>
+        <w:pStyle w:val="TextBody"/>
+        <w:bidi w:val="0"/>
+        <w:spacing w:lineRule="auto" w:line="331" w:before="0" w:after="0"/>
+        <w:ind w:left="1440" w:right="0" w:hanging="0"/>
+        <w:rPr>
+          <w:b/>
+          <w:b/>
+        </w:rPr>
+      </w:pPr>
+      <w:r>
+        <w:rPr>
+          <w:caps w:val="false"/>
+          <w:smallCaps w:val="false"/>
+          <w:strike w:val="false"/>
+          <w:dstrike w:val="false"/>
+          <w:color w:val="4E443C"/>
+          <w:highlight w:val="yellow"/>
+          <w:u w:val="none"/>
+          <w:effect w:val="none"/>
+        </w:rPr>
+        <w:drawing>
+          <wp:inline distT="0" distB="0" distL="0" distR="0">
+            <wp:extent cx="4133850" cy="2152650"/>
+            <wp:effectExtent l="0" t="0" r="0" b="0"/>
+            <wp:docPr id="5" name="Image5" descr=""/>
+            <wp:cNvGraphicFramePr>
+              <a:graphicFrameLocks xmlns:a="http://schemas.openxmlformats.org/drawingml/2006/main" noChangeAspect="1"/>
+            </wp:cNvGraphicFramePr>
+            <a:graphic xmlns:a="http://schemas.openxmlformats.org/drawingml/2006/main">
+              <a:graphicData uri="http://schemas.openxmlformats.org/drawingml/2006/picture">
+                <pic:pic xmlns:pic="http://schemas.openxmlformats.org/drawingml/2006/picture">
+                  <pic:nvPicPr>
+                    <pic:cNvPr id="5" name="Image5" descr=""/>
+                    <pic:cNvPicPr>
+                      <a:picLocks noChangeAspect="1" noChangeArrowheads="1"/>
+                    </pic:cNvPicPr>
+                  </pic:nvPicPr>
+                  <pic:blipFill>
+                    <a:blip r:embed="rId6"/>
+                    <a:stretch>
+                      <a:fillRect/>
+                    </a:stretch>
+                  </pic:blipFill>
+                  <pic:spPr bwMode="auto">
+                    <a:xfrm>
+                      <a:off x="0" y="0"/>
+                      <a:ext cx="4133850" cy="2152650"/>
+                    </a:xfrm>
+                    <a:prstGeom prst="rect">
+                      <a:avLst/>
+                    </a:prstGeom>
+                  </pic:spPr>
+                </pic:pic>
+              </a:graphicData>
+            </a:graphic>
+          </wp:inline>
+        </w:drawing>
+      </w:r>
+    </w:p>
+    <w:p>
+      <w:pPr>
+        <w:pStyle w:val="TextBody"/>
+        <w:bidi w:val="0"/>
+        <w:spacing w:lineRule="auto" w:line="331" w:before="0" w:after="0"/>
+        <w:ind w:left="1440" w:right="0" w:hanging="0"/>
+        <w:rPr>
+          <w:b/>
+          <w:b/>
+        </w:rPr>
+      </w:pPr>
+      <w:r>
+        <w:rPr>
+          <w:rFonts w:ascii="Arial" w:hAnsi="Arial"/>
+          <w:b w:val="false"/>
+          <w:i w:val="false"/>
+          <w:caps w:val="false"/>
+          <w:smallCaps w:val="false"/>
+          <w:strike w:val="false"/>
+          <w:dstrike w:val="false"/>
+          <w:color w:val="4E443C"/>
+          <w:sz w:val="23"/>
+          <w:highlight w:val="yellow"/>
+          <w:u w:val="none"/>
+          <w:effect w:val="none"/>
+        </w:rPr>
+        <w:t>Git checkout C4^</w:t>
+      </w:r>
+    </w:p>
+    <w:p>
+      <w:pPr>
+        <w:pStyle w:val="TextBody"/>
+        <w:numPr>
+          <w:ilvl w:val="0"/>
+          <w:numId w:val="5"/>
+        </w:numPr>
+        <w:pBdr/>
+        <w:tabs>
+          <w:tab w:val="clear" w:pos="720"/>
+          <w:tab w:val="left" w:pos="0" w:leader="none"/>
+        </w:tabs>
+        <w:bidi w:val="0"/>
+        <w:ind w:left="1427" w:right="0" w:hanging="283"/>
+        <w:rPr>
+          <w:b/>
+          <w:b/>
+        </w:rPr>
+      </w:pPr>
+      <w:r>
+        <w:rPr>
+          <w:rFonts w:ascii="Arial" w:hAnsi="Arial"/>
+          <w:b w:val="false"/>
+          <w:i w:val="false"/>
+          <w:caps w:val="false"/>
+          <w:smallCaps w:val="false"/>
+          <w:strike w:val="false"/>
+          <w:dstrike w:val="false"/>
+          <w:color w:val="4E443C"/>
+          <w:sz w:val="23"/>
+          <w:u w:val="none"/>
+          <w:effect w:val="none"/>
+        </w:rPr>
+      </w:r>
+    </w:p>
+    <w:p>
+      <w:pPr>
+        <w:pStyle w:val="TextBody"/>
+        <w:bidi w:val="0"/>
+        <w:spacing w:lineRule="auto" w:line="331" w:before="0" w:after="0"/>
+        <w:ind w:left="1440" w:right="0" w:hanging="0"/>
+        <w:rPr>
+          <w:b/>
+          <w:b/>
+        </w:rPr>
+      </w:pPr>
+      <w:r>
+        <w:rPr>
+          <w:caps w:val="false"/>
+          <w:smallCaps w:val="false"/>
+          <w:strike w:val="false"/>
+          <w:dstrike w:val="false"/>
+          <w:color w:val="4E443C"/>
+          <w:highlight w:val="yellow"/>
+          <w:u w:val="none"/>
+          <w:effect w:val="none"/>
+        </w:rPr>
+        <w:drawing>
+          <wp:inline distT="0" distB="0" distL="0" distR="0">
+            <wp:extent cx="5057775" cy="3105150"/>
+            <wp:effectExtent l="0" t="0" r="0" b="0"/>
+            <wp:docPr id="6" name="Image6" descr=""/>
+            <wp:cNvGraphicFramePr>
+              <a:graphicFrameLocks xmlns:a="http://schemas.openxmlformats.org/drawingml/2006/main" noChangeAspect="1"/>
+            </wp:cNvGraphicFramePr>
+            <a:graphic xmlns:a="http://schemas.openxmlformats.org/drawingml/2006/main">
+              <a:graphicData uri="http://schemas.openxmlformats.org/drawingml/2006/picture">
+                <pic:pic xmlns:pic="http://schemas.openxmlformats.org/drawingml/2006/picture">
+                  <pic:nvPicPr>
+                    <pic:cNvPr id="6" name="Image6" descr=""/>
+                    <pic:cNvPicPr>
+                      <a:picLocks noChangeAspect="1" noChangeArrowheads="1"/>
+                    </pic:cNvPicPr>
+                  </pic:nvPicPr>
+                  <pic:blipFill>
+                    <a:blip r:embed="rId7"/>
+                    <a:stretch>
+                      <a:fillRect/>
+                    </a:stretch>
+                  </pic:blipFill>
+                  <pic:spPr bwMode="auto">
+                    <a:xfrm>
+                      <a:off x="0" y="0"/>
+                      <a:ext cx="5057775" cy="3105150"/>
+                    </a:xfrm>
+                    <a:prstGeom prst="rect">
+                      <a:avLst/>
+                    </a:prstGeom>
+                  </pic:spPr>
+                </pic:pic>
+              </a:graphicData>
+            </a:graphic>
+          </wp:inline>
+        </w:drawing>
+      </w:r>
+    </w:p>
+    <w:p>
+      <w:pPr>
+        <w:pStyle w:val="TextBody"/>
+        <w:bidi w:val="0"/>
+        <w:spacing w:lineRule="auto" w:line="331" w:before="0" w:after="0"/>
+        <w:ind w:left="1440" w:right="0" w:hanging="0"/>
+        <w:rPr>
+          <w:b/>
+          <w:b/>
+        </w:rPr>
+      </w:pPr>
+      <w:r>
+        <w:rPr>
+          <w:rFonts w:ascii="Arial" w:hAnsi="Arial"/>
+          <w:b w:val="false"/>
+          <w:i w:val="false"/>
+          <w:caps w:val="false"/>
+          <w:smallCaps w:val="false"/>
+          <w:strike w:val="false"/>
+          <w:dstrike w:val="false"/>
+          <w:color w:val="4E443C"/>
+          <w:sz w:val="23"/>
+          <w:highlight w:val="yellow"/>
+          <w:u w:val="none"/>
+          <w:effect w:val="none"/>
+        </w:rPr>
+        <w:t>git branch -f bugFix HEAD~3</w:t>
+      </w:r>
+    </w:p>
+    <w:p>
+      <w:pPr>
+        <w:pStyle w:val="TextBody"/>
+        <w:bidi w:val="0"/>
+        <w:spacing w:lineRule="auto" w:line="331" w:before="0" w:after="0"/>
+        <w:ind w:left="1440" w:right="0" w:hanging="0"/>
+        <w:rPr>
+          <w:b/>
+          <w:b/>
+        </w:rPr>
+      </w:pPr>
+      <w:r>
+        <w:rPr>
+          <w:rFonts w:ascii="Arial" w:hAnsi="Arial"/>
+          <w:b w:val="false"/>
+          <w:i w:val="false"/>
+          <w:caps w:val="false"/>
+          <w:smallCaps w:val="false"/>
+          <w:strike w:val="false"/>
+          <w:dstrike w:val="false"/>
+          <w:color w:val="4E443C"/>
+          <w:sz w:val="23"/>
+          <w:highlight w:val="yellow"/>
+          <w:u w:val="none"/>
+          <w:effect w:val="none"/>
+        </w:rPr>
+        <w:t>git checkout C6</w:t>
+      </w:r>
+    </w:p>
+    <w:p>
+      <w:pPr>
+        <w:pStyle w:val="TextBody"/>
+        <w:bidi w:val="0"/>
+        <w:spacing w:lineRule="auto" w:line="331" w:before="0" w:after="0"/>
+        <w:ind w:left="1440" w:right="0" w:hanging="0"/>
+        <w:rPr>
+          <w:b/>
+          <w:b/>
+        </w:rPr>
+      </w:pPr>
+      <w:r>
+        <w:rPr>
+          <w:rFonts w:ascii="Arial" w:hAnsi="Arial"/>
+          <w:b w:val="false"/>
+          <w:i w:val="false"/>
+          <w:caps w:val="false"/>
+          <w:smallCaps w:val="false"/>
+          <w:strike w:val="false"/>
+          <w:dstrike w:val="false"/>
+          <w:color w:val="4E443C"/>
+          <w:sz w:val="23"/>
+          <w:highlight w:val="yellow"/>
+          <w:u w:val="none"/>
+          <w:effect w:val="none"/>
+        </w:rPr>
+        <w:t>git branch -f main HEAD~0</w:t>
+      </w:r>
+    </w:p>
+    <w:p>
+      <w:pPr>
+        <w:pStyle w:val="TextBody"/>
+        <w:bidi w:val="0"/>
+        <w:spacing w:lineRule="auto" w:line="331" w:before="0" w:after="0"/>
+        <w:ind w:left="1440" w:right="0" w:hanging="0"/>
+        <w:rPr>
+          <w:b/>
+          <w:b/>
+        </w:rPr>
+      </w:pPr>
+      <w:r>
+        <w:rPr>
+          <w:rFonts w:ascii="Arial" w:hAnsi="Arial"/>
+          <w:b w:val="false"/>
+          <w:i w:val="false"/>
+          <w:caps w:val="false"/>
+          <w:smallCaps w:val="false"/>
+          <w:strike w:val="false"/>
+          <w:dstrike w:val="false"/>
+          <w:color w:val="4E443C"/>
+          <w:sz w:val="23"/>
+          <w:highlight w:val="yellow"/>
+          <w:u w:val="none"/>
+          <w:effect w:val="none"/>
+        </w:rPr>
+        <w:t>Git checkout C1</w:t>
+      </w:r>
+    </w:p>
+    <w:p>
+      <w:pPr>
+        <w:pStyle w:val="TextBody"/>
+        <w:rPr>
+          <w:b/>
+          <w:b/>
+        </w:rPr>
+      </w:pPr>
+      <w:r>
+        <w:rPr/>
+      </w:r>
+    </w:p>
+    <w:p>
+      <w:pPr>
+        <w:pStyle w:val="TextBody"/>
+        <w:bidi w:val="0"/>
+        <w:spacing w:lineRule="auto" w:line="331" w:before="0" w:after="0"/>
+        <w:ind w:left="1440" w:right="0" w:hanging="0"/>
+        <w:rPr>
+          <w:b/>
+          <w:b/>
+        </w:rPr>
+      </w:pPr>
+      <w:r>
+        <w:rPr>
+          <w:caps w:val="false"/>
+          <w:smallCaps w:val="false"/>
+          <w:strike w:val="false"/>
+          <w:dstrike w:val="false"/>
+          <w:color w:val="4E443C"/>
+          <w:highlight w:val="yellow"/>
+          <w:u w:val="none"/>
+          <w:effect w:val="none"/>
+        </w:rPr>
+        <w:drawing>
+          <wp:inline distT="0" distB="0" distL="0" distR="0">
+            <wp:extent cx="2457450" cy="4114800"/>
+            <wp:effectExtent l="0" t="0" r="0" b="0"/>
+            <wp:docPr id="7" name="Image7" descr=""/>
+            <wp:cNvGraphicFramePr>
+              <a:graphicFrameLocks xmlns:a="http://schemas.openxmlformats.org/drawingml/2006/main" noChangeAspect="1"/>
+            </wp:cNvGraphicFramePr>
+            <a:graphic xmlns:a="http://schemas.openxmlformats.org/drawingml/2006/main">
+              <a:graphicData uri="http://schemas.openxmlformats.org/drawingml/2006/picture">
+                <pic:pic xmlns:pic="http://schemas.openxmlformats.org/drawingml/2006/picture">
+                  <pic:nvPicPr>
+                    <pic:cNvPr id="7" name="Image7" descr=""/>
+                    <pic:cNvPicPr>
+                      <a:picLocks noChangeAspect="1" noChangeArrowheads="1"/>
+                    </pic:cNvPicPr>
+                  </pic:nvPicPr>
+                  <pic:blipFill>
+                    <a:blip r:embed="rId8"/>
+                    <a:stretch>
+                      <a:fillRect/>
+                    </a:stretch>
+                  </pic:blipFill>
+                  <pic:spPr bwMode="auto">
+                    <a:xfrm>
+                      <a:off x="0" y="0"/>
+                      <a:ext cx="2457450" cy="4114800"/>
+                    </a:xfrm>
+                    <a:prstGeom prst="rect">
+                      <a:avLst/>
+                    </a:prstGeom>
+                  </pic:spPr>
+                </pic:pic>
+              </a:graphicData>
+            </a:graphic>
+          </wp:inline>
+        </w:drawing>
+      </w:r>
+    </w:p>
+    <w:p>
+      <w:pPr>
+        <w:pStyle w:val="TextBody"/>
+        <w:numPr>
+          <w:ilvl w:val="0"/>
+          <w:numId w:val="6"/>
+        </w:numPr>
+        <w:pBdr/>
+        <w:tabs>
+          <w:tab w:val="clear" w:pos="720"/>
+          <w:tab w:val="left" w:pos="0" w:leader="none"/>
+        </w:tabs>
+        <w:bidi w:val="0"/>
+        <w:ind w:left="1427" w:right="0" w:hanging="283"/>
+        <w:rPr>
+          <w:b/>
+          <w:b/>
+        </w:rPr>
+      </w:pPr>
+      <w:r>
+        <w:rPr>
+          <w:rFonts w:ascii="Arial" w:hAnsi="Arial"/>
+          <w:b w:val="false"/>
+          <w:i w:val="false"/>
+          <w:caps w:val="false"/>
+          <w:smallCaps w:val="false"/>
+          <w:strike w:val="false"/>
+          <w:dstrike w:val="false"/>
+          <w:color w:val="4E443C"/>
+          <w:sz w:val="23"/>
+          <w:u w:val="none"/>
+          <w:effect w:val="none"/>
+        </w:rPr>
+      </w:r>
+    </w:p>
+    <w:p>
+      <w:pPr>
+        <w:pStyle w:val="TextBody"/>
+        <w:rPr>
+          <w:b/>
+          <w:b/>
+        </w:rPr>
+      </w:pPr>
+      <w:r>
+        <w:rPr/>
+      </w:r>
+    </w:p>
+    <w:p>
+      <w:pPr>
+        <w:pStyle w:val="TextBody"/>
+        <w:bidi w:val="0"/>
+        <w:spacing w:lineRule="auto" w:line="331" w:before="0" w:after="0"/>
+        <w:ind w:left="1440" w:right="0" w:hanging="0"/>
+        <w:rPr>
+          <w:b/>
+          <w:b/>
+        </w:rPr>
+      </w:pPr>
+      <w:r>
+        <w:rPr>
+          <w:caps w:val="false"/>
+          <w:smallCaps w:val="false"/>
+          <w:strike w:val="false"/>
+          <w:dstrike w:val="false"/>
+          <w:color w:val="4E443C"/>
+          <w:highlight w:val="yellow"/>
+          <w:u w:val="none"/>
+          <w:effect w:val="none"/>
+        </w:rPr>
+        <w:drawing>
+          <wp:inline distT="0" distB="0" distL="0" distR="0">
+            <wp:extent cx="4772025" cy="2019300"/>
+            <wp:effectExtent l="0" t="0" r="0" b="0"/>
+            <wp:docPr id="8" name="Image8" descr=""/>
+            <wp:cNvGraphicFramePr>
+              <a:graphicFrameLocks xmlns:a="http://schemas.openxmlformats.org/drawingml/2006/main" noChangeAspect="1"/>
+            </wp:cNvGraphicFramePr>
+            <a:graphic xmlns:a="http://schemas.openxmlformats.org/drawingml/2006/main">
+              <a:graphicData uri="http://schemas.openxmlformats.org/drawingml/2006/picture">
+                <pic:pic xmlns:pic="http://schemas.openxmlformats.org/drawingml/2006/picture">
+                  <pic:nvPicPr>
+                    <pic:cNvPr id="8" name="Image8" descr=""/>
+                    <pic:cNvPicPr>
+                      <a:picLocks noChangeAspect="1" noChangeArrowheads="1"/>
+                    </pic:cNvPicPr>
+                  </pic:nvPicPr>
+                  <pic:blipFill>
+                    <a:blip r:embed="rId9"/>
+                    <a:stretch>
+                      <a:fillRect/>
+                    </a:stretch>
+                  </pic:blipFill>
+                  <pic:spPr bwMode="auto">
+                    <a:xfrm>
+                      <a:off x="0" y="0"/>
+                      <a:ext cx="4772025" cy="2019300"/>
+                    </a:xfrm>
+                    <a:prstGeom prst="rect">
+                      <a:avLst/>
+                    </a:prstGeom>
+                  </pic:spPr>
+                </pic:pic>
+              </a:graphicData>
+            </a:graphic>
+          </wp:inline>
+        </w:drawing>
+      </w:r>
+    </w:p>
+    <w:p>
+      <w:pPr>
+        <w:pStyle w:val="TextBody"/>
+        <w:bidi w:val="0"/>
+        <w:spacing w:lineRule="auto" w:line="331" w:before="0" w:after="0"/>
+        <w:ind w:left="1440" w:right="0" w:hanging="0"/>
+        <w:rPr>
+          <w:b/>
+          <w:b/>
+        </w:rPr>
+      </w:pPr>
+      <w:r>
+        <w:rPr>
+          <w:rFonts w:ascii="Arial" w:hAnsi="Arial"/>
+          <w:b w:val="false"/>
+          <w:i w:val="false"/>
+          <w:caps w:val="false"/>
+          <w:smallCaps w:val="false"/>
+          <w:strike w:val="false"/>
+          <w:dstrike w:val="false"/>
+          <w:color w:val="4E443C"/>
+          <w:sz w:val="23"/>
+          <w:highlight w:val="yellow"/>
+          <w:u w:val="none"/>
+          <w:effect w:val="none"/>
+        </w:rPr>
+        <w:t>Git reset HEAD~1</w:t>
+      </w:r>
+    </w:p>
+    <w:p>
+      <w:pPr>
+        <w:pStyle w:val="TextBody"/>
+        <w:bidi w:val="0"/>
+        <w:spacing w:lineRule="auto" w:line="331" w:before="0" w:after="0"/>
+        <w:ind w:left="1440" w:right="0" w:hanging="0"/>
+        <w:rPr>
+          <w:b/>
+          <w:b/>
+        </w:rPr>
+      </w:pPr>
+      <w:r>
+        <w:rPr>
+          <w:rFonts w:ascii="Arial" w:hAnsi="Arial"/>
+          <w:b w:val="false"/>
+          <w:i w:val="false"/>
+          <w:caps w:val="false"/>
+          <w:smallCaps w:val="false"/>
+          <w:strike w:val="false"/>
+          <w:dstrike w:val="false"/>
+          <w:color w:val="4E443C"/>
+          <w:sz w:val="23"/>
+          <w:highlight w:val="yellow"/>
+          <w:u w:val="none"/>
+          <w:effect w:val="none"/>
+        </w:rPr>
+        <w:t>Git checkout pushed</w:t>
+      </w:r>
+    </w:p>
+    <w:p>
+      <w:pPr>
+        <w:pStyle w:val="TextBody"/>
+        <w:bidi w:val="0"/>
+        <w:spacing w:lineRule="auto" w:line="331" w:before="0" w:after="0"/>
+        <w:ind w:left="1440" w:right="0" w:hanging="0"/>
+        <w:rPr>
+          <w:b/>
+          <w:b/>
+        </w:rPr>
+      </w:pPr>
+      <w:r>
+        <w:rPr>
+          <w:rFonts w:ascii="Arial" w:hAnsi="Arial"/>
+          <w:b w:val="false"/>
+          <w:i w:val="false"/>
+          <w:caps w:val="false"/>
+          <w:smallCaps w:val="false"/>
+          <w:strike w:val="false"/>
+          <w:dstrike w:val="false"/>
+          <w:color w:val="4E443C"/>
+          <w:sz w:val="23"/>
+          <w:highlight w:val="yellow"/>
+          <w:u w:val="none"/>
+          <w:effect w:val="none"/>
+        </w:rPr>
+        <w:t>Git revert HEAD</w:t>
+      </w:r>
+    </w:p>
+    <w:p>
+      <w:pPr>
+        <w:pStyle w:val="TextBody"/>
+        <w:bidi w:val="0"/>
+        <w:spacing w:lineRule="auto" w:line="331" w:before="0" w:after="0"/>
+        <w:ind w:left="1440" w:right="0" w:hanging="0"/>
+        <w:rPr>
+          <w:b/>
+          <w:b/>
+        </w:rPr>
+      </w:pPr>
+      <w:r>
+        <w:rPr>
+          <w:caps w:val="false"/>
+          <w:smallCaps w:val="false"/>
+          <w:strike w:val="false"/>
+          <w:dstrike w:val="false"/>
+          <w:color w:val="4E443C"/>
+          <w:highlight w:val="yellow"/>
+          <w:u w:val="none"/>
+          <w:effect w:val="none"/>
+        </w:rPr>
+        <w:drawing>
+          <wp:inline distT="0" distB="0" distL="0" distR="0">
+            <wp:extent cx="3114675" cy="4248150"/>
+            <wp:effectExtent l="0" t="0" r="0" b="0"/>
+            <wp:docPr id="9" name="Image9" descr=""/>
+            <wp:cNvGraphicFramePr>
+              <a:graphicFrameLocks xmlns:a="http://schemas.openxmlformats.org/drawingml/2006/main" noChangeAspect="1"/>
+            </wp:cNvGraphicFramePr>
+            <a:graphic xmlns:a="http://schemas.openxmlformats.org/drawingml/2006/main">
+              <a:graphicData uri="http://schemas.openxmlformats.org/drawingml/2006/picture">
+                <pic:pic xmlns:pic="http://schemas.openxmlformats.org/drawingml/2006/picture">
+                  <pic:nvPicPr>
+                    <pic:cNvPr id="9" name="Image9" descr=""/>
+                    <pic:cNvPicPr>
+                      <a:picLocks noChangeAspect="1" noChangeArrowheads="1"/>
+                    </pic:cNvPicPr>
+                  </pic:nvPicPr>
+                  <pic:blipFill>
+                    <a:blip r:embed="rId10"/>
+                    <a:stretch>
+                      <a:fillRect/>
+                    </a:stretch>
+                  </pic:blipFill>
+                  <pic:spPr bwMode="auto">
+                    <a:xfrm>
+                      <a:off x="0" y="0"/>
+                      <a:ext cx="3114675" cy="4248150"/>
+                    </a:xfrm>
+                    <a:prstGeom prst="rect">
+                      <a:avLst/>
+                    </a:prstGeom>
+                  </pic:spPr>
+                </pic:pic>
+              </a:graphicData>
+            </a:graphic>
+          </wp:inline>
+        </w:drawing>
+      </w:r>
+    </w:p>
+    <w:p>
+      <w:pPr>
+        <w:pStyle w:val="TextBody"/>
+        <w:bidi w:val="0"/>
+        <w:spacing w:lineRule="auto" w:line="331" w:before="0" w:after="0"/>
+        <w:ind w:left="1440" w:right="0" w:hanging="0"/>
+        <w:rPr>
+          <w:b/>
+          <w:b/>
+        </w:rPr>
+      </w:pPr>
+      <w:r>
+        <w:rPr>
+          <w:rFonts w:ascii="Arial" w:hAnsi="Arial"/>
+          <w:b w:val="false"/>
+          <w:i w:val="false"/>
+          <w:caps w:val="false"/>
+          <w:smallCaps w:val="false"/>
+          <w:strike w:val="false"/>
+          <w:dstrike w:val="false"/>
+          <w:color w:val="4E443C"/>
+          <w:sz w:val="23"/>
+          <w:highlight w:val="yellow"/>
+          <w:u w:val="none"/>
+          <w:effect w:val="none"/>
+        </w:rPr>
+        <w:t>9)</w:t>
+      </w:r>
+    </w:p>
+    <w:p>
+      <w:pPr>
+        <w:pStyle w:val="TextBody"/>
+        <w:bidi w:val="0"/>
+        <w:spacing w:lineRule="auto" w:line="331" w:before="0" w:after="0"/>
+        <w:ind w:left="1440" w:right="0" w:hanging="0"/>
+        <w:rPr>
+          <w:b/>
+          <w:b/>
+        </w:rPr>
+      </w:pPr>
+      <w:r>
+        <w:rPr>
+          <w:caps w:val="false"/>
+          <w:smallCaps w:val="false"/>
+          <w:strike w:val="false"/>
+          <w:dstrike w:val="false"/>
+          <w:color w:val="4E443C"/>
+          <w:highlight w:val="yellow"/>
+          <w:u w:val="none"/>
+          <w:effect w:val="none"/>
+        </w:rPr>
+        <w:drawing>
+          <wp:inline distT="0" distB="0" distL="0" distR="0">
+            <wp:extent cx="5943600" cy="2428875"/>
+            <wp:effectExtent l="0" t="0" r="0" b="0"/>
+            <wp:docPr id="10" name="Image10" descr=""/>
+            <wp:cNvGraphicFramePr>
+              <a:graphicFrameLocks xmlns:a="http://schemas.openxmlformats.org/drawingml/2006/main" noChangeAspect="1"/>
+            </wp:cNvGraphicFramePr>
+            <a:graphic xmlns:a="http://schemas.openxmlformats.org/drawingml/2006/main">
+              <a:graphicData uri="http://schemas.openxmlformats.org/drawingml/2006/picture">
+                <pic:pic xmlns:pic="http://schemas.openxmlformats.org/drawingml/2006/picture">
+                  <pic:nvPicPr>
+                    <pic:cNvPr id="10" name="Image10" descr=""/>
+                    <pic:cNvPicPr>
+                      <a:picLocks noChangeAspect="1" noChangeArrowheads="1"/>
+                    </pic:cNvPicPr>
+                  </pic:nvPicPr>
+                  <pic:blipFill>
+                    <a:blip r:embed="rId11"/>
+                    <a:stretch>
+                      <a:fillRect/>
+                    </a:stretch>
+                  </pic:blipFill>
+                  <pic:spPr bwMode="auto">
+                    <a:xfrm>
+                      <a:off x="0" y="0"/>
+                      <a:ext cx="5943600" cy="2428875"/>
+                    </a:xfrm>
+                    <a:prstGeom prst="rect">
+                      <a:avLst/>
+                    </a:prstGeom>
+                  </pic:spPr>
+                </pic:pic>
+              </a:graphicData>
+            </a:graphic>
+          </wp:inline>
+        </w:drawing>
+      </w:r>
+    </w:p>
+    <w:p>
+      <w:pPr>
+        <w:pStyle w:val="TextBody"/>
+        <w:bidi w:val="0"/>
+        <w:spacing w:lineRule="auto" w:line="331" w:before="0" w:after="0"/>
+        <w:ind w:left="1440" w:right="0" w:hanging="0"/>
+        <w:rPr>
+          <w:b/>
+          <w:b/>
+        </w:rPr>
+      </w:pPr>
+      <w:r>
+        <w:rPr>
+          <w:rFonts w:ascii="Arial" w:hAnsi="Arial"/>
+          <w:b w:val="false"/>
+          <w:i w:val="false"/>
+          <w:caps w:val="false"/>
+          <w:smallCaps w:val="false"/>
+          <w:strike w:val="false"/>
+          <w:dstrike w:val="false"/>
+          <w:color w:val="4E443C"/>
+          <w:sz w:val="23"/>
+          <w:highlight w:val="yellow"/>
+          <w:u w:val="none"/>
+          <w:effect w:val="none"/>
+        </w:rPr>
+        <w:t>Git cherry-pick C3 C4 C7</w:t>
+      </w:r>
+    </w:p>
+    <w:p>
+      <w:pPr>
+        <w:pStyle w:val="TextBody"/>
+        <w:bidi w:val="0"/>
+        <w:spacing w:lineRule="auto" w:line="331" w:before="0" w:after="0"/>
+        <w:ind w:left="1440" w:right="0" w:hanging="0"/>
+        <w:rPr>
+          <w:b/>
+          <w:b/>
+        </w:rPr>
+      </w:pPr>
+      <w:r>
+        <w:rPr>
+          <w:caps w:val="false"/>
+          <w:smallCaps w:val="false"/>
+          <w:strike w:val="false"/>
+          <w:dstrike w:val="false"/>
+          <w:color w:val="4E443C"/>
+          <w:highlight w:val="yellow"/>
+          <w:u w:val="none"/>
+          <w:effect w:val="none"/>
+        </w:rPr>
+        <w:drawing>
+          <wp:inline distT="0" distB="0" distL="0" distR="0">
+            <wp:extent cx="4133850" cy="5943600"/>
+            <wp:effectExtent l="0" t="0" r="0" b="0"/>
+            <wp:docPr id="11" name="Image11" descr=""/>
+            <wp:cNvGraphicFramePr>
+              <a:graphicFrameLocks xmlns:a="http://schemas.openxmlformats.org/drawingml/2006/main" noChangeAspect="1"/>
+            </wp:cNvGraphicFramePr>
+            <a:graphic xmlns:a="http://schemas.openxmlformats.org/drawingml/2006/main">
+              <a:graphicData uri="http://schemas.openxmlformats.org/drawingml/2006/picture">
+                <pic:pic xmlns:pic="http://schemas.openxmlformats.org/drawingml/2006/picture">
+                  <pic:nvPicPr>
+                    <pic:cNvPr id="11" name="Image11" descr=""/>
+                    <pic:cNvPicPr>
+                      <a:picLocks noChangeAspect="1" noChangeArrowheads="1"/>
+                    </pic:cNvPicPr>
+                  </pic:nvPicPr>
+                  <pic:blipFill>
+                    <a:blip r:embed="rId12"/>
+                    <a:stretch>
+                      <a:fillRect/>
+                    </a:stretch>
+                  </pic:blipFill>
+                  <pic:spPr bwMode="auto">
+                    <a:xfrm>
+                      <a:off x="0" y="0"/>
+                      <a:ext cx="4133850" cy="5943600"/>
+                    </a:xfrm>
+                    <a:prstGeom prst="rect">
+                      <a:avLst/>
+                    </a:prstGeom>
+                  </pic:spPr>
+                </pic:pic>
+              </a:graphicData>
+            </a:graphic>
+          </wp:inline>
+        </w:drawing>
+      </w:r>
+    </w:p>
+    <w:p>
+      <w:pPr>
+        <w:pStyle w:val="TextBody"/>
         <w:spacing w:before="0" w:after="140"/>
         <w:rPr>
           <w:b/>
@@ -3092,13 +4667,871 @@
 </w:document>
 </file>
 
+<file path=word/numbering.xml><?xml version="1.0" encoding="utf-8"?>
+<w:numbering xmlns:w="http://schemas.openxmlformats.org/wordprocessingml/2006/main" xmlns:o="urn:schemas-microsoft-com:office:office" xmlns:r="http://schemas.openxmlformats.org/officeDocument/2006/relationships" xmlns:v="urn:schemas-microsoft-com:vml">
+  <w:abstractNum w:abstractNumId="1">
+    <w:lvl w:ilvl="0">
+      <w:start w:val="1"/>
+      <w:numFmt w:val="decimal"/>
+      <w:lvlText w:val="%1."/>
+      <w:lvlJc w:val="left"/>
+      <w:pPr>
+        <w:tabs>
+          <w:tab w:val="num" w:pos="707"/>
+        </w:tabs>
+        <w:ind w:left="707" w:hanging="283"/>
+      </w:pPr>
+      <w:rPr/>
+    </w:lvl>
+    <w:lvl w:ilvl="1">
+      <w:start w:val="1"/>
+      <w:numFmt w:val="decimal"/>
+      <w:lvlText w:val="%2."/>
+      <w:lvlJc w:val="left"/>
+      <w:pPr>
+        <w:tabs>
+          <w:tab w:val="num" w:pos="1414"/>
+        </w:tabs>
+        <w:ind w:left="1414" w:hanging="283"/>
+      </w:pPr>
+      <w:rPr/>
+    </w:lvl>
+    <w:lvl w:ilvl="2">
+      <w:start w:val="1"/>
+      <w:numFmt w:val="decimal"/>
+      <w:lvlText w:val="%3."/>
+      <w:lvlJc w:val="left"/>
+      <w:pPr>
+        <w:tabs>
+          <w:tab w:val="num" w:pos="2121"/>
+        </w:tabs>
+        <w:ind w:left="2121" w:hanging="283"/>
+      </w:pPr>
+      <w:rPr/>
+    </w:lvl>
+    <w:lvl w:ilvl="3">
+      <w:start w:val="1"/>
+      <w:numFmt w:val="decimal"/>
+      <w:lvlText w:val="%4."/>
+      <w:lvlJc w:val="left"/>
+      <w:pPr>
+        <w:tabs>
+          <w:tab w:val="num" w:pos="2828"/>
+        </w:tabs>
+        <w:ind w:left="2828" w:hanging="283"/>
+      </w:pPr>
+      <w:rPr/>
+    </w:lvl>
+    <w:lvl w:ilvl="4">
+      <w:start w:val="1"/>
+      <w:numFmt w:val="decimal"/>
+      <w:lvlText w:val="%5."/>
+      <w:lvlJc w:val="left"/>
+      <w:pPr>
+        <w:tabs>
+          <w:tab w:val="num" w:pos="3535"/>
+        </w:tabs>
+        <w:ind w:left="3535" w:hanging="283"/>
+      </w:pPr>
+      <w:rPr/>
+    </w:lvl>
+    <w:lvl w:ilvl="5">
+      <w:start w:val="1"/>
+      <w:numFmt w:val="decimal"/>
+      <w:lvlText w:val="%6."/>
+      <w:lvlJc w:val="left"/>
+      <w:pPr>
+        <w:tabs>
+          <w:tab w:val="num" w:pos="4242"/>
+        </w:tabs>
+        <w:ind w:left="4242" w:hanging="283"/>
+      </w:pPr>
+      <w:rPr/>
+    </w:lvl>
+    <w:lvl w:ilvl="6">
+      <w:start w:val="1"/>
+      <w:numFmt w:val="decimal"/>
+      <w:lvlText w:val="%7."/>
+      <w:lvlJc w:val="left"/>
+      <w:pPr>
+        <w:tabs>
+          <w:tab w:val="num" w:pos="4949"/>
+        </w:tabs>
+        <w:ind w:left="4949" w:hanging="283"/>
+      </w:pPr>
+      <w:rPr/>
+    </w:lvl>
+    <w:lvl w:ilvl="7">
+      <w:start w:val="1"/>
+      <w:numFmt w:val="decimal"/>
+      <w:lvlText w:val="%8."/>
+      <w:lvlJc w:val="left"/>
+      <w:pPr>
+        <w:tabs>
+          <w:tab w:val="num" w:pos="5656"/>
+        </w:tabs>
+        <w:ind w:left="5656" w:hanging="283"/>
+      </w:pPr>
+      <w:rPr/>
+    </w:lvl>
+    <w:lvl w:ilvl="8">
+      <w:start w:val="1"/>
+      <w:numFmt w:val="decimal"/>
+      <w:lvlText w:val="%9."/>
+      <w:lvlJc w:val="left"/>
+      <w:pPr>
+        <w:tabs>
+          <w:tab w:val="num" w:pos="6363"/>
+        </w:tabs>
+        <w:ind w:left="6363" w:hanging="283"/>
+      </w:pPr>
+      <w:rPr/>
+    </w:lvl>
+  </w:abstractNum>
+  <w:abstractNum w:abstractNumId="2">
+    <w:lvl w:ilvl="0">
+      <w:start w:val="3"/>
+      <w:numFmt w:val="decimal"/>
+      <w:lvlText w:val="%1."/>
+      <w:lvlJc w:val="left"/>
+      <w:pPr>
+        <w:tabs>
+          <w:tab w:val="num" w:pos="707"/>
+        </w:tabs>
+        <w:ind w:left="707" w:hanging="283"/>
+      </w:pPr>
+      <w:rPr/>
+    </w:lvl>
+    <w:lvl w:ilvl="1">
+      <w:start w:val="1"/>
+      <w:numFmt w:val="decimal"/>
+      <w:lvlText w:val="%2."/>
+      <w:lvlJc w:val="left"/>
+      <w:pPr>
+        <w:tabs>
+          <w:tab w:val="num" w:pos="1414"/>
+        </w:tabs>
+        <w:ind w:left="1414" w:hanging="283"/>
+      </w:pPr>
+      <w:rPr/>
+    </w:lvl>
+    <w:lvl w:ilvl="2">
+      <w:start w:val="1"/>
+      <w:numFmt w:val="decimal"/>
+      <w:lvlText w:val="%3."/>
+      <w:lvlJc w:val="left"/>
+      <w:pPr>
+        <w:tabs>
+          <w:tab w:val="num" w:pos="2121"/>
+        </w:tabs>
+        <w:ind w:left="2121" w:hanging="283"/>
+      </w:pPr>
+      <w:rPr/>
+    </w:lvl>
+    <w:lvl w:ilvl="3">
+      <w:start w:val="1"/>
+      <w:numFmt w:val="decimal"/>
+      <w:lvlText w:val="%4."/>
+      <w:lvlJc w:val="left"/>
+      <w:pPr>
+        <w:tabs>
+          <w:tab w:val="num" w:pos="2828"/>
+        </w:tabs>
+        <w:ind w:left="2828" w:hanging="283"/>
+      </w:pPr>
+      <w:rPr/>
+    </w:lvl>
+    <w:lvl w:ilvl="4">
+      <w:start w:val="1"/>
+      <w:numFmt w:val="decimal"/>
+      <w:lvlText w:val="%5."/>
+      <w:lvlJc w:val="left"/>
+      <w:pPr>
+        <w:tabs>
+          <w:tab w:val="num" w:pos="3535"/>
+        </w:tabs>
+        <w:ind w:left="3535" w:hanging="283"/>
+      </w:pPr>
+      <w:rPr/>
+    </w:lvl>
+    <w:lvl w:ilvl="5">
+      <w:start w:val="1"/>
+      <w:numFmt w:val="decimal"/>
+      <w:lvlText w:val="%6."/>
+      <w:lvlJc w:val="left"/>
+      <w:pPr>
+        <w:tabs>
+          <w:tab w:val="num" w:pos="4242"/>
+        </w:tabs>
+        <w:ind w:left="4242" w:hanging="283"/>
+      </w:pPr>
+      <w:rPr/>
+    </w:lvl>
+    <w:lvl w:ilvl="6">
+      <w:start w:val="1"/>
+      <w:numFmt w:val="decimal"/>
+      <w:lvlText w:val="%7."/>
+      <w:lvlJc w:val="left"/>
+      <w:pPr>
+        <w:tabs>
+          <w:tab w:val="num" w:pos="4949"/>
+        </w:tabs>
+        <w:ind w:left="4949" w:hanging="283"/>
+      </w:pPr>
+      <w:rPr/>
+    </w:lvl>
+    <w:lvl w:ilvl="7">
+      <w:start w:val="1"/>
+      <w:numFmt w:val="decimal"/>
+      <w:lvlText w:val="%8."/>
+      <w:lvlJc w:val="left"/>
+      <w:pPr>
+        <w:tabs>
+          <w:tab w:val="num" w:pos="5656"/>
+        </w:tabs>
+        <w:ind w:left="5656" w:hanging="283"/>
+      </w:pPr>
+      <w:rPr/>
+    </w:lvl>
+    <w:lvl w:ilvl="8">
+      <w:start w:val="1"/>
+      <w:numFmt w:val="decimal"/>
+      <w:lvlText w:val="%9."/>
+      <w:lvlJc w:val="left"/>
+      <w:pPr>
+        <w:tabs>
+          <w:tab w:val="num" w:pos="6363"/>
+        </w:tabs>
+        <w:ind w:left="6363" w:hanging="283"/>
+      </w:pPr>
+      <w:rPr/>
+    </w:lvl>
+  </w:abstractNum>
+  <w:abstractNum w:abstractNumId="3">
+    <w:lvl w:ilvl="0">
+      <w:start w:val="4"/>
+      <w:numFmt w:val="decimal"/>
+      <w:lvlText w:val="%1."/>
+      <w:lvlJc w:val="left"/>
+      <w:pPr>
+        <w:tabs>
+          <w:tab w:val="num" w:pos="707"/>
+        </w:tabs>
+        <w:ind w:left="707" w:hanging="283"/>
+      </w:pPr>
+      <w:rPr/>
+    </w:lvl>
+    <w:lvl w:ilvl="1">
+      <w:start w:val="1"/>
+      <w:numFmt w:val="decimal"/>
+      <w:lvlText w:val="%2."/>
+      <w:lvlJc w:val="left"/>
+      <w:pPr>
+        <w:tabs>
+          <w:tab w:val="num" w:pos="1414"/>
+        </w:tabs>
+        <w:ind w:left="1414" w:hanging="283"/>
+      </w:pPr>
+      <w:rPr/>
+    </w:lvl>
+    <w:lvl w:ilvl="2">
+      <w:start w:val="1"/>
+      <w:numFmt w:val="decimal"/>
+      <w:lvlText w:val="%3."/>
+      <w:lvlJc w:val="left"/>
+      <w:pPr>
+        <w:tabs>
+          <w:tab w:val="num" w:pos="2121"/>
+        </w:tabs>
+        <w:ind w:left="2121" w:hanging="283"/>
+      </w:pPr>
+      <w:rPr/>
+    </w:lvl>
+    <w:lvl w:ilvl="3">
+      <w:start w:val="1"/>
+      <w:numFmt w:val="decimal"/>
+      <w:lvlText w:val="%4."/>
+      <w:lvlJc w:val="left"/>
+      <w:pPr>
+        <w:tabs>
+          <w:tab w:val="num" w:pos="2828"/>
+        </w:tabs>
+        <w:ind w:left="2828" w:hanging="283"/>
+      </w:pPr>
+      <w:rPr/>
+    </w:lvl>
+    <w:lvl w:ilvl="4">
+      <w:start w:val="1"/>
+      <w:numFmt w:val="decimal"/>
+      <w:lvlText w:val="%5."/>
+      <w:lvlJc w:val="left"/>
+      <w:pPr>
+        <w:tabs>
+          <w:tab w:val="num" w:pos="3535"/>
+        </w:tabs>
+        <w:ind w:left="3535" w:hanging="283"/>
+      </w:pPr>
+      <w:rPr/>
+    </w:lvl>
+    <w:lvl w:ilvl="5">
+      <w:start w:val="1"/>
+      <w:numFmt w:val="decimal"/>
+      <w:lvlText w:val="%6."/>
+      <w:lvlJc w:val="left"/>
+      <w:pPr>
+        <w:tabs>
+          <w:tab w:val="num" w:pos="4242"/>
+        </w:tabs>
+        <w:ind w:left="4242" w:hanging="283"/>
+      </w:pPr>
+      <w:rPr/>
+    </w:lvl>
+    <w:lvl w:ilvl="6">
+      <w:start w:val="1"/>
+      <w:numFmt w:val="decimal"/>
+      <w:lvlText w:val="%7."/>
+      <w:lvlJc w:val="left"/>
+      <w:pPr>
+        <w:tabs>
+          <w:tab w:val="num" w:pos="4949"/>
+        </w:tabs>
+        <w:ind w:left="4949" w:hanging="283"/>
+      </w:pPr>
+      <w:rPr/>
+    </w:lvl>
+    <w:lvl w:ilvl="7">
+      <w:start w:val="1"/>
+      <w:numFmt w:val="decimal"/>
+      <w:lvlText w:val="%8."/>
+      <w:lvlJc w:val="left"/>
+      <w:pPr>
+        <w:tabs>
+          <w:tab w:val="num" w:pos="5656"/>
+        </w:tabs>
+        <w:ind w:left="5656" w:hanging="283"/>
+      </w:pPr>
+      <w:rPr/>
+    </w:lvl>
+    <w:lvl w:ilvl="8">
+      <w:start w:val="1"/>
+      <w:numFmt w:val="decimal"/>
+      <w:lvlText w:val="%9."/>
+      <w:lvlJc w:val="left"/>
+      <w:pPr>
+        <w:tabs>
+          <w:tab w:val="num" w:pos="6363"/>
+        </w:tabs>
+        <w:ind w:left="6363" w:hanging="283"/>
+      </w:pPr>
+      <w:rPr/>
+    </w:lvl>
+  </w:abstractNum>
+  <w:abstractNum w:abstractNumId="4">
+    <w:lvl w:ilvl="0">
+      <w:start w:val="5"/>
+      <w:numFmt w:val="decimal"/>
+      <w:lvlText w:val="%1."/>
+      <w:lvlJc w:val="left"/>
+      <w:pPr>
+        <w:tabs>
+          <w:tab w:val="num" w:pos="707"/>
+        </w:tabs>
+        <w:ind w:left="707" w:hanging="283"/>
+      </w:pPr>
+      <w:rPr/>
+    </w:lvl>
+    <w:lvl w:ilvl="1">
+      <w:start w:val="1"/>
+      <w:numFmt w:val="decimal"/>
+      <w:lvlText w:val="%2."/>
+      <w:lvlJc w:val="left"/>
+      <w:pPr>
+        <w:tabs>
+          <w:tab w:val="num" w:pos="1414"/>
+        </w:tabs>
+        <w:ind w:left="1414" w:hanging="283"/>
+      </w:pPr>
+      <w:rPr/>
+    </w:lvl>
+    <w:lvl w:ilvl="2">
+      <w:start w:val="1"/>
+      <w:numFmt w:val="decimal"/>
+      <w:lvlText w:val="%3."/>
+      <w:lvlJc w:val="left"/>
+      <w:pPr>
+        <w:tabs>
+          <w:tab w:val="num" w:pos="2121"/>
+        </w:tabs>
+        <w:ind w:left="2121" w:hanging="283"/>
+      </w:pPr>
+      <w:rPr/>
+    </w:lvl>
+    <w:lvl w:ilvl="3">
+      <w:start w:val="1"/>
+      <w:numFmt w:val="decimal"/>
+      <w:lvlText w:val="%4."/>
+      <w:lvlJc w:val="left"/>
+      <w:pPr>
+        <w:tabs>
+          <w:tab w:val="num" w:pos="2828"/>
+        </w:tabs>
+        <w:ind w:left="2828" w:hanging="283"/>
+      </w:pPr>
+      <w:rPr/>
+    </w:lvl>
+    <w:lvl w:ilvl="4">
+      <w:start w:val="1"/>
+      <w:numFmt w:val="decimal"/>
+      <w:lvlText w:val="%5."/>
+      <w:lvlJc w:val="left"/>
+      <w:pPr>
+        <w:tabs>
+          <w:tab w:val="num" w:pos="3535"/>
+        </w:tabs>
+        <w:ind w:left="3535" w:hanging="283"/>
+      </w:pPr>
+      <w:rPr/>
+    </w:lvl>
+    <w:lvl w:ilvl="5">
+      <w:start w:val="1"/>
+      <w:numFmt w:val="decimal"/>
+      <w:lvlText w:val="%6."/>
+      <w:lvlJc w:val="left"/>
+      <w:pPr>
+        <w:tabs>
+          <w:tab w:val="num" w:pos="4242"/>
+        </w:tabs>
+        <w:ind w:left="4242" w:hanging="283"/>
+      </w:pPr>
+      <w:rPr/>
+    </w:lvl>
+    <w:lvl w:ilvl="6">
+      <w:start w:val="1"/>
+      <w:numFmt w:val="decimal"/>
+      <w:lvlText w:val="%7."/>
+      <w:lvlJc w:val="left"/>
+      <w:pPr>
+        <w:tabs>
+          <w:tab w:val="num" w:pos="4949"/>
+        </w:tabs>
+        <w:ind w:left="4949" w:hanging="283"/>
+      </w:pPr>
+      <w:rPr/>
+    </w:lvl>
+    <w:lvl w:ilvl="7">
+      <w:start w:val="1"/>
+      <w:numFmt w:val="decimal"/>
+      <w:lvlText w:val="%8."/>
+      <w:lvlJc w:val="left"/>
+      <w:pPr>
+        <w:tabs>
+          <w:tab w:val="num" w:pos="5656"/>
+        </w:tabs>
+        <w:ind w:left="5656" w:hanging="283"/>
+      </w:pPr>
+      <w:rPr/>
+    </w:lvl>
+    <w:lvl w:ilvl="8">
+      <w:start w:val="1"/>
+      <w:numFmt w:val="decimal"/>
+      <w:lvlText w:val="%9."/>
+      <w:lvlJc w:val="left"/>
+      <w:pPr>
+        <w:tabs>
+          <w:tab w:val="num" w:pos="6363"/>
+        </w:tabs>
+        <w:ind w:left="6363" w:hanging="283"/>
+      </w:pPr>
+      <w:rPr/>
+    </w:lvl>
+  </w:abstractNum>
+  <w:abstractNum w:abstractNumId="5">
+    <w:lvl w:ilvl="0">
+      <w:start w:val="7"/>
+      <w:numFmt w:val="decimal"/>
+      <w:lvlText w:val="%1."/>
+      <w:lvlJc w:val="left"/>
+      <w:pPr>
+        <w:tabs>
+          <w:tab w:val="num" w:pos="707"/>
+        </w:tabs>
+        <w:ind w:left="707" w:hanging="283"/>
+      </w:pPr>
+      <w:rPr/>
+    </w:lvl>
+    <w:lvl w:ilvl="1">
+      <w:start w:val="1"/>
+      <w:numFmt w:val="decimal"/>
+      <w:lvlText w:val="%2."/>
+      <w:lvlJc w:val="left"/>
+      <w:pPr>
+        <w:tabs>
+          <w:tab w:val="num" w:pos="1414"/>
+        </w:tabs>
+        <w:ind w:left="1414" w:hanging="283"/>
+      </w:pPr>
+      <w:rPr/>
+    </w:lvl>
+    <w:lvl w:ilvl="2">
+      <w:start w:val="1"/>
+      <w:numFmt w:val="decimal"/>
+      <w:lvlText w:val="%3."/>
+      <w:lvlJc w:val="left"/>
+      <w:pPr>
+        <w:tabs>
+          <w:tab w:val="num" w:pos="2121"/>
+        </w:tabs>
+        <w:ind w:left="2121" w:hanging="283"/>
+      </w:pPr>
+      <w:rPr/>
+    </w:lvl>
+    <w:lvl w:ilvl="3">
+      <w:start w:val="1"/>
+      <w:numFmt w:val="decimal"/>
+      <w:lvlText w:val="%4."/>
+      <w:lvlJc w:val="left"/>
+      <w:pPr>
+        <w:tabs>
+          <w:tab w:val="num" w:pos="2828"/>
+        </w:tabs>
+        <w:ind w:left="2828" w:hanging="283"/>
+      </w:pPr>
+      <w:rPr/>
+    </w:lvl>
+    <w:lvl w:ilvl="4">
+      <w:start w:val="1"/>
+      <w:numFmt w:val="decimal"/>
+      <w:lvlText w:val="%5."/>
+      <w:lvlJc w:val="left"/>
+      <w:pPr>
+        <w:tabs>
+          <w:tab w:val="num" w:pos="3535"/>
+        </w:tabs>
+        <w:ind w:left="3535" w:hanging="283"/>
+      </w:pPr>
+      <w:rPr/>
+    </w:lvl>
+    <w:lvl w:ilvl="5">
+      <w:start w:val="1"/>
+      <w:numFmt w:val="decimal"/>
+      <w:lvlText w:val="%6."/>
+      <w:lvlJc w:val="left"/>
+      <w:pPr>
+        <w:tabs>
+          <w:tab w:val="num" w:pos="4242"/>
+        </w:tabs>
+        <w:ind w:left="4242" w:hanging="283"/>
+      </w:pPr>
+      <w:rPr/>
+    </w:lvl>
+    <w:lvl w:ilvl="6">
+      <w:start w:val="1"/>
+      <w:numFmt w:val="decimal"/>
+      <w:lvlText w:val="%7."/>
+      <w:lvlJc w:val="left"/>
+      <w:pPr>
+        <w:tabs>
+          <w:tab w:val="num" w:pos="4949"/>
+        </w:tabs>
+        <w:ind w:left="4949" w:hanging="283"/>
+      </w:pPr>
+      <w:rPr/>
+    </w:lvl>
+    <w:lvl w:ilvl="7">
+      <w:start w:val="1"/>
+      <w:numFmt w:val="decimal"/>
+      <w:lvlText w:val="%8."/>
+      <w:lvlJc w:val="left"/>
+      <w:pPr>
+        <w:tabs>
+          <w:tab w:val="num" w:pos="5656"/>
+        </w:tabs>
+        <w:ind w:left="5656" w:hanging="283"/>
+      </w:pPr>
+      <w:rPr/>
+    </w:lvl>
+    <w:lvl w:ilvl="8">
+      <w:start w:val="1"/>
+      <w:numFmt w:val="decimal"/>
+      <w:lvlText w:val="%9."/>
+      <w:lvlJc w:val="left"/>
+      <w:pPr>
+        <w:tabs>
+          <w:tab w:val="num" w:pos="6363"/>
+        </w:tabs>
+        <w:ind w:left="6363" w:hanging="283"/>
+      </w:pPr>
+      <w:rPr/>
+    </w:lvl>
+  </w:abstractNum>
+  <w:abstractNum w:abstractNumId="6">
+    <w:lvl w:ilvl="0">
+      <w:start w:val="8"/>
+      <w:numFmt w:val="decimal"/>
+      <w:lvlText w:val="%1."/>
+      <w:lvlJc w:val="left"/>
+      <w:pPr>
+        <w:tabs>
+          <w:tab w:val="num" w:pos="707"/>
+        </w:tabs>
+        <w:ind w:left="707" w:hanging="283"/>
+      </w:pPr>
+      <w:rPr/>
+    </w:lvl>
+    <w:lvl w:ilvl="1">
+      <w:start w:val="1"/>
+      <w:numFmt w:val="decimal"/>
+      <w:lvlText w:val="%2."/>
+      <w:lvlJc w:val="left"/>
+      <w:pPr>
+        <w:tabs>
+          <w:tab w:val="num" w:pos="1414"/>
+        </w:tabs>
+        <w:ind w:left="1414" w:hanging="283"/>
+      </w:pPr>
+      <w:rPr/>
+    </w:lvl>
+    <w:lvl w:ilvl="2">
+      <w:start w:val="1"/>
+      <w:numFmt w:val="decimal"/>
+      <w:lvlText w:val="%3."/>
+      <w:lvlJc w:val="left"/>
+      <w:pPr>
+        <w:tabs>
+          <w:tab w:val="num" w:pos="2121"/>
+        </w:tabs>
+        <w:ind w:left="2121" w:hanging="283"/>
+      </w:pPr>
+      <w:rPr/>
+    </w:lvl>
+    <w:lvl w:ilvl="3">
+      <w:start w:val="1"/>
+      <w:numFmt w:val="decimal"/>
+      <w:lvlText w:val="%4."/>
+      <w:lvlJc w:val="left"/>
+      <w:pPr>
+        <w:tabs>
+          <w:tab w:val="num" w:pos="2828"/>
+        </w:tabs>
+        <w:ind w:left="2828" w:hanging="283"/>
+      </w:pPr>
+      <w:rPr/>
+    </w:lvl>
+    <w:lvl w:ilvl="4">
+      <w:start w:val="1"/>
+      <w:numFmt w:val="decimal"/>
+      <w:lvlText w:val="%5."/>
+      <w:lvlJc w:val="left"/>
+      <w:pPr>
+        <w:tabs>
+          <w:tab w:val="num" w:pos="3535"/>
+        </w:tabs>
+        <w:ind w:left="3535" w:hanging="283"/>
+      </w:pPr>
+      <w:rPr/>
+    </w:lvl>
+    <w:lvl w:ilvl="5">
+      <w:start w:val="1"/>
+      <w:numFmt w:val="decimal"/>
+      <w:lvlText w:val="%6."/>
+      <w:lvlJc w:val="left"/>
+      <w:pPr>
+        <w:tabs>
+          <w:tab w:val="num" w:pos="4242"/>
+        </w:tabs>
+        <w:ind w:left="4242" w:hanging="283"/>
+      </w:pPr>
+      <w:rPr/>
+    </w:lvl>
+    <w:lvl w:ilvl="6">
+      <w:start w:val="1"/>
+      <w:numFmt w:val="decimal"/>
+      <w:lvlText w:val="%7."/>
+      <w:lvlJc w:val="left"/>
+      <w:pPr>
+        <w:tabs>
+          <w:tab w:val="num" w:pos="4949"/>
+        </w:tabs>
+        <w:ind w:left="4949" w:hanging="283"/>
+      </w:pPr>
+      <w:rPr/>
+    </w:lvl>
+    <w:lvl w:ilvl="7">
+      <w:start w:val="1"/>
+      <w:numFmt w:val="decimal"/>
+      <w:lvlText w:val="%8."/>
+      <w:lvlJc w:val="left"/>
+      <w:pPr>
+        <w:tabs>
+          <w:tab w:val="num" w:pos="5656"/>
+        </w:tabs>
+        <w:ind w:left="5656" w:hanging="283"/>
+      </w:pPr>
+      <w:rPr/>
+    </w:lvl>
+    <w:lvl w:ilvl="8">
+      <w:start w:val="1"/>
+      <w:numFmt w:val="decimal"/>
+      <w:lvlText w:val="%9."/>
+      <w:lvlJc w:val="left"/>
+      <w:pPr>
+        <w:tabs>
+          <w:tab w:val="num" w:pos="6363"/>
+        </w:tabs>
+        <w:ind w:left="6363" w:hanging="283"/>
+      </w:pPr>
+      <w:rPr/>
+    </w:lvl>
+  </w:abstractNum>
+  <w:abstractNum w:abstractNumId="7">
+    <w:lvl w:ilvl="0">
+      <w:start w:val="1"/>
+      <w:numFmt w:val="none"/>
+      <w:suff w:val="nothing"/>
+      <w:lvlText w:val=""/>
+      <w:lvlJc w:val="left"/>
+      <w:pPr>
+        <w:tabs>
+          <w:tab w:val="num" w:pos="0"/>
+        </w:tabs>
+        <w:ind w:left="0" w:hanging="0"/>
+      </w:pPr>
+    </w:lvl>
+    <w:lvl w:ilvl="1">
+      <w:start w:val="1"/>
+      <w:numFmt w:val="none"/>
+      <w:suff w:val="nothing"/>
+      <w:lvlText w:val=""/>
+      <w:lvlJc w:val="left"/>
+      <w:pPr>
+        <w:tabs>
+          <w:tab w:val="num" w:pos="0"/>
+        </w:tabs>
+        <w:ind w:left="0" w:hanging="0"/>
+      </w:pPr>
+    </w:lvl>
+    <w:lvl w:ilvl="2">
+      <w:start w:val="1"/>
+      <w:numFmt w:val="none"/>
+      <w:suff w:val="nothing"/>
+      <w:lvlText w:val=""/>
+      <w:lvlJc w:val="left"/>
+      <w:pPr>
+        <w:tabs>
+          <w:tab w:val="num" w:pos="0"/>
+        </w:tabs>
+        <w:ind w:left="0" w:hanging="0"/>
+      </w:pPr>
+    </w:lvl>
+    <w:lvl w:ilvl="3">
+      <w:start w:val="1"/>
+      <w:numFmt w:val="none"/>
+      <w:suff w:val="nothing"/>
+      <w:lvlText w:val=""/>
+      <w:lvlJc w:val="left"/>
+      <w:pPr>
+        <w:tabs>
+          <w:tab w:val="num" w:pos="0"/>
+        </w:tabs>
+        <w:ind w:left="0" w:hanging="0"/>
+      </w:pPr>
+    </w:lvl>
+    <w:lvl w:ilvl="4">
+      <w:start w:val="1"/>
+      <w:numFmt w:val="none"/>
+      <w:suff w:val="nothing"/>
+      <w:lvlText w:val=""/>
+      <w:lvlJc w:val="left"/>
+      <w:pPr>
+        <w:tabs>
+          <w:tab w:val="num" w:pos="0"/>
+        </w:tabs>
+        <w:ind w:left="0" w:hanging="0"/>
+      </w:pPr>
+    </w:lvl>
+    <w:lvl w:ilvl="5">
+      <w:start w:val="1"/>
+      <w:numFmt w:val="none"/>
+      <w:suff w:val="nothing"/>
+      <w:lvlText w:val=""/>
+      <w:lvlJc w:val="left"/>
+      <w:pPr>
+        <w:tabs>
+          <w:tab w:val="num" w:pos="0"/>
+        </w:tabs>
+        <w:ind w:left="0" w:hanging="0"/>
+      </w:pPr>
+    </w:lvl>
+    <w:lvl w:ilvl="6">
+      <w:start w:val="1"/>
+      <w:numFmt w:val="none"/>
+      <w:suff w:val="nothing"/>
+      <w:lvlText w:val=""/>
+      <w:lvlJc w:val="left"/>
+      <w:pPr>
+        <w:tabs>
+          <w:tab w:val="num" w:pos="0"/>
+        </w:tabs>
+        <w:ind w:left="0" w:hanging="0"/>
+      </w:pPr>
+    </w:lvl>
+    <w:lvl w:ilvl="7">
+      <w:start w:val="1"/>
+      <w:numFmt w:val="none"/>
+      <w:suff w:val="nothing"/>
+      <w:lvlText w:val=""/>
+      <w:lvlJc w:val="left"/>
+      <w:pPr>
+        <w:tabs>
+          <w:tab w:val="num" w:pos="0"/>
+        </w:tabs>
+        <w:ind w:left="0" w:hanging="0"/>
+      </w:pPr>
+    </w:lvl>
+    <w:lvl w:ilvl="8">
+      <w:start w:val="1"/>
+      <w:numFmt w:val="none"/>
+      <w:suff w:val="nothing"/>
+      <w:lvlText w:val=""/>
+      <w:lvlJc w:val="left"/>
+      <w:pPr>
+        <w:tabs>
+          <w:tab w:val="num" w:pos="0"/>
+        </w:tabs>
+        <w:ind w:left="0" w:hanging="0"/>
+      </w:pPr>
+    </w:lvl>
+  </w:abstractNum>
+  <w:num w:numId="1">
+    <w:abstractNumId w:val="1"/>
+  </w:num>
+  <w:num w:numId="2">
+    <w:abstractNumId w:val="2"/>
+  </w:num>
+  <w:num w:numId="3">
+    <w:abstractNumId w:val="3"/>
+  </w:num>
+  <w:num w:numId="4">
+    <w:abstractNumId w:val="4"/>
+  </w:num>
+  <w:num w:numId="5">
+    <w:abstractNumId w:val="5"/>
+  </w:num>
+  <w:num w:numId="6">
+    <w:abstractNumId w:val="6"/>
+  </w:num>
+  <w:num w:numId="7">
+    <w:abstractNumId w:val="7"/>
+  </w:num>
+</w:numbering>
+</file>
+
 <file path=word/styles.xml><?xml version="1.0" encoding="utf-8"?>
 <w:styles xmlns:w="http://schemas.openxmlformats.org/wordprocessingml/2006/main" xmlns:w14="http://schemas.microsoft.com/office/word/2010/wordml" xmlns:mc="http://schemas.openxmlformats.org/markup-compatibility/2006" mc:Ignorable="w14">
   <w:docDefaults>
     <w:rPrDefault>
       <w:rPr>
         <w:rFonts w:ascii="Arial" w:hAnsi="Arial" w:eastAsia="Arial" w:cs="Arial"/>
-        <w:sz w:val="22"/>
         <w:szCs w:val="22"/>
         <w:lang w:val="en" w:eastAsia="zh-CN" w:bidi="hi-IN"/>
       </w:rPr>
@@ -3114,6 +5547,7 @@
     <w:qFormat/>
     <w:pPr>
       <w:widowControl/>
+      <w:suppressAutoHyphens w:val="true"/>
       <w:bidi w:val="0"/>
       <w:spacing w:lineRule="auto" w:line="276" w:before="0" w:after="0"/>
       <w:jc w:val="left"/>
@@ -3129,8 +5563,8 @@
   </w:style>
   <w:style w:type="paragraph" w:styleId="Heading1">
     <w:name w:val="Heading 1"/>
-    <w:basedOn w:val="Normal1"/>
-    <w:next w:val="Normal1"/>
+    <w:basedOn w:val="LOnormal"/>
+    <w:next w:val="LOnormal"/>
     <w:qFormat/>
     <w:pPr>
       <w:keepNext w:val="true"/>
@@ -3144,8 +5578,8 @@
   </w:style>
   <w:style w:type="paragraph" w:styleId="Heading2">
     <w:name w:val="Heading 2"/>
-    <w:basedOn w:val="Normal1"/>
-    <w:next w:val="Normal1"/>
+    <w:basedOn w:val="LOnormal"/>
+    <w:next w:val="LOnormal"/>
     <w:qFormat/>
     <w:pPr>
       <w:keepNext w:val="true"/>
@@ -3160,8 +5594,8 @@
   </w:style>
   <w:style w:type="paragraph" w:styleId="Heading3">
     <w:name w:val="Heading 3"/>
-    <w:basedOn w:val="Normal1"/>
-    <w:next w:val="Normal1"/>
+    <w:basedOn w:val="LOnormal"/>
+    <w:next w:val="LOnormal"/>
     <w:qFormat/>
     <w:pPr>
       <w:keepNext w:val="true"/>
@@ -3177,8 +5611,8 @@
   </w:style>
   <w:style w:type="paragraph" w:styleId="Heading4">
     <w:name w:val="Heading 4"/>
-    <w:basedOn w:val="Normal1"/>
-    <w:next w:val="Normal1"/>
+    <w:basedOn w:val="LOnormal"/>
+    <w:next w:val="LOnormal"/>
     <w:qFormat/>
     <w:pPr>
       <w:keepNext w:val="true"/>
@@ -3193,8 +5627,8 @@
   </w:style>
   <w:style w:type="paragraph" w:styleId="Heading5">
     <w:name w:val="Heading 5"/>
-    <w:basedOn w:val="Normal1"/>
-    <w:next w:val="Normal1"/>
+    <w:basedOn w:val="LOnormal"/>
+    <w:next w:val="LOnormal"/>
     <w:qFormat/>
     <w:pPr>
       <w:keepNext w:val="true"/>
@@ -3209,8 +5643,8 @@
   </w:style>
   <w:style w:type="paragraph" w:styleId="Heading6">
     <w:name w:val="Heading 6"/>
-    <w:basedOn w:val="Normal1"/>
-    <w:next w:val="Normal1"/>
+    <w:basedOn w:val="LOnormal"/>
+    <w:next w:val="LOnormal"/>
     <w:qFormat/>
     <w:pPr>
       <w:keepNext w:val="true"/>
@@ -3223,6 +5657,11 @@
       <w:sz w:val="22"/>
       <w:szCs w:val="22"/>
     </w:rPr>
+  </w:style>
+  <w:style w:type="character" w:styleId="NumberingSymbols">
+    <w:name w:val="Numbering Symbols"/>
+    <w:qFormat/>
+    <w:rPr/>
   </w:style>
   <w:style w:type="paragraph" w:styleId="Heading">
     <w:name w:val="Heading"/>
@@ -3282,11 +5721,12 @@
       <w:rFonts w:cs="Lohit Devanagari"/>
     </w:rPr>
   </w:style>
-  <w:style w:type="paragraph" w:styleId="Normal1" w:default="1">
+  <w:style w:type="paragraph" w:styleId="LOnormal" w:default="1">
     <w:name w:val="LO-normal"/>
     <w:qFormat/>
     <w:pPr>
       <w:widowControl/>
+      <w:suppressAutoHyphens w:val="true"/>
       <w:bidi w:val="0"/>
       <w:spacing w:lineRule="auto" w:line="276" w:before="0" w:after="0"/>
       <w:jc w:val="left"/>
@@ -3302,8 +5742,8 @@
   </w:style>
   <w:style w:type="paragraph" w:styleId="Title">
     <w:name w:val="Title"/>
-    <w:basedOn w:val="Normal1"/>
-    <w:next w:val="Normal1"/>
+    <w:basedOn w:val="LOnormal"/>
+    <w:next w:val="LOnormal"/>
     <w:qFormat/>
     <w:pPr>
       <w:keepNext w:val="true"/>
@@ -3317,8 +5757,8 @@
   </w:style>
   <w:style w:type="paragraph" w:styleId="Subtitle">
     <w:name w:val="Subtitle"/>
-    <w:basedOn w:val="Normal1"/>
-    <w:next w:val="Normal1"/>
+    <w:basedOn w:val="LOnormal"/>
+    <w:next w:val="LOnormal"/>
     <w:qFormat/>
     <w:pPr>
       <w:keepNext w:val="true"/>

</xml_diff>

<commit_message>
C11:master added game upto level 11
</commit_message>
<xml_diff>
--- a/Git CheatSheet.docx
+++ b/Git CheatSheet.docx
@@ -10,7 +10,7 @@
           <w:b/>
         </w:rPr>
       </w:pPr>
-      <w:bookmarkStart w:id="0" w:name="docs-internal-guid-c01923a6-7fff-9a1c-92"/>
+      <w:bookmarkStart w:id="0" w:name="docs-internal-guid-fd43013e-7fff-e409-b2"/>
       <w:bookmarkEnd w:id="0"/>
       <w:r>
         <w:rPr>
@@ -4643,6 +4643,460 @@
     <w:p>
       <w:pPr>
         <w:pStyle w:val="TextBody"/>
+        <w:rPr>
+          <w:b/>
+          <w:b/>
+        </w:rPr>
+      </w:pPr>
+      <w:r>
+        <w:rPr/>
+      </w:r>
+    </w:p>
+    <w:p>
+      <w:pPr>
+        <w:pStyle w:val="TextBody"/>
+        <w:bidi w:val="0"/>
+        <w:spacing w:lineRule="auto" w:line="331" w:before="0" w:after="0"/>
+        <w:ind w:left="1440" w:right="0" w:hanging="0"/>
+        <w:rPr>
+          <w:b/>
+          <w:b/>
+        </w:rPr>
+      </w:pPr>
+      <w:r>
+        <w:rPr>
+          <w:rFonts w:ascii="Arial" w:hAnsi="Arial"/>
+          <w:b w:val="false"/>
+          <w:i w:val="false"/>
+          <w:caps w:val="false"/>
+          <w:smallCaps w:val="false"/>
+          <w:strike w:val="false"/>
+          <w:dstrike w:val="false"/>
+          <w:color w:val="4E443C"/>
+          <w:sz w:val="23"/>
+          <w:highlight w:val="yellow"/>
+          <w:u w:val="none"/>
+          <w:effect w:val="none"/>
+        </w:rPr>
+        <w:t>10) </w:t>
+      </w:r>
+    </w:p>
+    <w:p>
+      <w:pPr>
+        <w:pStyle w:val="TextBody"/>
+        <w:rPr>
+          <w:b/>
+          <w:b/>
+        </w:rPr>
+      </w:pPr>
+      <w:r>
+        <w:rPr/>
+      </w:r>
+    </w:p>
+    <w:p>
+      <w:pPr>
+        <w:pStyle w:val="TextBody"/>
+        <w:bidi w:val="0"/>
+        <w:spacing w:lineRule="auto" w:line="331" w:before="0" w:after="0"/>
+        <w:ind w:left="1440" w:right="0" w:hanging="0"/>
+        <w:rPr>
+          <w:b/>
+          <w:b/>
+        </w:rPr>
+      </w:pPr>
+      <w:r>
+        <w:rPr>
+          <w:caps w:val="false"/>
+          <w:smallCaps w:val="false"/>
+          <w:strike w:val="false"/>
+          <w:dstrike w:val="false"/>
+          <w:color w:val="4E443C"/>
+          <w:highlight w:val="yellow"/>
+          <w:u w:val="none"/>
+          <w:effect w:val="none"/>
+        </w:rPr>
+        <w:drawing>
+          <wp:inline distT="0" distB="0" distL="0" distR="0">
+            <wp:extent cx="1514475" cy="6162675"/>
+            <wp:effectExtent l="0" t="0" r="0" b="0"/>
+            <wp:docPr id="12" name="Image12" descr=""/>
+            <wp:cNvGraphicFramePr>
+              <a:graphicFrameLocks xmlns:a="http://schemas.openxmlformats.org/drawingml/2006/main" noChangeAspect="1"/>
+            </wp:cNvGraphicFramePr>
+            <a:graphic xmlns:a="http://schemas.openxmlformats.org/drawingml/2006/main">
+              <a:graphicData uri="http://schemas.openxmlformats.org/drawingml/2006/picture">
+                <pic:pic xmlns:pic="http://schemas.openxmlformats.org/drawingml/2006/picture">
+                  <pic:nvPicPr>
+                    <pic:cNvPr id="12" name="Image12" descr=""/>
+                    <pic:cNvPicPr>
+                      <a:picLocks noChangeAspect="1" noChangeArrowheads="1"/>
+                    </pic:cNvPicPr>
+                  </pic:nvPicPr>
+                  <pic:blipFill>
+                    <a:blip r:embed="rId13"/>
+                    <a:stretch>
+                      <a:fillRect/>
+                    </a:stretch>
+                  </pic:blipFill>
+                  <pic:spPr bwMode="auto">
+                    <a:xfrm>
+                      <a:off x="0" y="0"/>
+                      <a:ext cx="1514475" cy="6162675"/>
+                    </a:xfrm>
+                    <a:prstGeom prst="rect">
+                      <a:avLst/>
+                    </a:prstGeom>
+                  </pic:spPr>
+                </pic:pic>
+              </a:graphicData>
+            </a:graphic>
+          </wp:inline>
+        </w:drawing>
+      </w:r>
+    </w:p>
+    <w:p>
+      <w:pPr>
+        <w:pStyle w:val="TextBody"/>
+        <w:bidi w:val="0"/>
+        <w:spacing w:lineRule="auto" w:line="331" w:before="0" w:after="0"/>
+        <w:ind w:left="1440" w:right="0" w:hanging="0"/>
+        <w:rPr>
+          <w:b/>
+          <w:b/>
+        </w:rPr>
+      </w:pPr>
+      <w:r>
+        <w:rPr>
+          <w:rFonts w:ascii="Arial" w:hAnsi="Arial"/>
+          <w:b w:val="false"/>
+          <w:i w:val="false"/>
+          <w:caps w:val="false"/>
+          <w:smallCaps w:val="false"/>
+          <w:strike w:val="false"/>
+          <w:dstrike w:val="false"/>
+          <w:color w:val="4E443C"/>
+          <w:sz w:val="23"/>
+          <w:highlight w:val="yellow"/>
+          <w:u w:val="none"/>
+          <w:effect w:val="none"/>
+        </w:rPr>
+        <w:t>git rebase -i HEAD~4</w:t>
+      </w:r>
+    </w:p>
+    <w:p>
+      <w:pPr>
+        <w:pStyle w:val="TextBody"/>
+        <w:bidi w:val="0"/>
+        <w:spacing w:lineRule="auto" w:line="331" w:before="0" w:after="0"/>
+        <w:ind w:left="1440" w:right="0" w:hanging="0"/>
+        <w:rPr>
+          <w:b/>
+          <w:b/>
+        </w:rPr>
+      </w:pPr>
+      <w:r>
+        <w:rPr>
+          <w:rFonts w:ascii="Arial" w:hAnsi="Arial"/>
+          <w:b w:val="false"/>
+          <w:i w:val="false"/>
+          <w:caps w:val="false"/>
+          <w:smallCaps w:val="false"/>
+          <w:strike w:val="false"/>
+          <w:dstrike w:val="false"/>
+          <w:color w:val="4E443C"/>
+          <w:sz w:val="23"/>
+          <w:highlight w:val="yellow"/>
+          <w:u w:val="none"/>
+          <w:effect w:val="none"/>
+        </w:rPr>
+        <w:t>Then select and arrange according to 3,5,4</w:t>
+      </w:r>
+    </w:p>
+    <w:p>
+      <w:pPr>
+        <w:pStyle w:val="TextBody"/>
+        <w:bidi w:val="0"/>
+        <w:spacing w:lineRule="auto" w:line="331" w:before="0" w:after="0"/>
+        <w:ind w:left="1440" w:right="0" w:hanging="0"/>
+        <w:rPr>
+          <w:b/>
+          <w:b/>
+        </w:rPr>
+      </w:pPr>
+      <w:r>
+        <w:rPr>
+          <w:caps w:val="false"/>
+          <w:smallCaps w:val="false"/>
+          <w:strike w:val="false"/>
+          <w:dstrike w:val="false"/>
+          <w:color w:val="4E443C"/>
+          <w:highlight w:val="yellow"/>
+          <w:u w:val="none"/>
+          <w:effect w:val="none"/>
+        </w:rPr>
+        <w:drawing>
+          <wp:inline distT="0" distB="0" distL="0" distR="0">
+            <wp:extent cx="3667125" cy="5753100"/>
+            <wp:effectExtent l="0" t="0" r="0" b="0"/>
+            <wp:docPr id="13" name="Image13" descr=""/>
+            <wp:cNvGraphicFramePr>
+              <a:graphicFrameLocks xmlns:a="http://schemas.openxmlformats.org/drawingml/2006/main" noChangeAspect="1"/>
+            </wp:cNvGraphicFramePr>
+            <a:graphic xmlns:a="http://schemas.openxmlformats.org/drawingml/2006/main">
+              <a:graphicData uri="http://schemas.openxmlformats.org/drawingml/2006/picture">
+                <pic:pic xmlns:pic="http://schemas.openxmlformats.org/drawingml/2006/picture">
+                  <pic:nvPicPr>
+                    <pic:cNvPr id="13" name="Image13" descr=""/>
+                    <pic:cNvPicPr>
+                      <a:picLocks noChangeAspect="1" noChangeArrowheads="1"/>
+                    </pic:cNvPicPr>
+                  </pic:nvPicPr>
+                  <pic:blipFill>
+                    <a:blip r:embed="rId14"/>
+                    <a:stretch>
+                      <a:fillRect/>
+                    </a:stretch>
+                  </pic:blipFill>
+                  <pic:spPr bwMode="auto">
+                    <a:xfrm>
+                      <a:off x="0" y="0"/>
+                      <a:ext cx="3667125" cy="5753100"/>
+                    </a:xfrm>
+                    <a:prstGeom prst="rect">
+                      <a:avLst/>
+                    </a:prstGeom>
+                  </pic:spPr>
+                </pic:pic>
+              </a:graphicData>
+            </a:graphic>
+          </wp:inline>
+        </w:drawing>
+      </w:r>
+    </w:p>
+    <w:p>
+      <w:pPr>
+        <w:pStyle w:val="TextBody"/>
+        <w:bidi w:val="0"/>
+        <w:spacing w:lineRule="auto" w:line="331" w:before="0" w:after="0"/>
+        <w:ind w:left="1440" w:right="0" w:hanging="0"/>
+        <w:rPr>
+          <w:b/>
+          <w:b/>
+        </w:rPr>
+      </w:pPr>
+      <w:r>
+        <w:rPr>
+          <w:rFonts w:ascii="Arial" w:hAnsi="Arial"/>
+          <w:b w:val="false"/>
+          <w:i w:val="false"/>
+          <w:caps w:val="false"/>
+          <w:smallCaps w:val="false"/>
+          <w:strike w:val="false"/>
+          <w:dstrike w:val="false"/>
+          <w:color w:val="4E443C"/>
+          <w:sz w:val="23"/>
+          <w:highlight w:val="yellow"/>
+          <w:u w:val="none"/>
+          <w:effect w:val="none"/>
+        </w:rPr>
+        <w:t>11) </w:t>
+      </w:r>
+    </w:p>
+    <w:p>
+      <w:pPr>
+        <w:pStyle w:val="TextBody"/>
+        <w:bidi w:val="0"/>
+        <w:spacing w:lineRule="auto" w:line="331" w:before="0" w:after="0"/>
+        <w:ind w:left="1440" w:right="0" w:hanging="0"/>
+        <w:rPr>
+          <w:b/>
+          <w:b/>
+        </w:rPr>
+      </w:pPr>
+      <w:r>
+        <w:rPr>
+          <w:caps w:val="false"/>
+          <w:smallCaps w:val="false"/>
+          <w:strike w:val="false"/>
+          <w:dstrike w:val="false"/>
+          <w:color w:val="4E443C"/>
+          <w:highlight w:val="yellow"/>
+          <w:u w:val="none"/>
+          <w:effect w:val="none"/>
+        </w:rPr>
+        <w:drawing>
+          <wp:inline distT="0" distB="0" distL="0" distR="0">
+            <wp:extent cx="1676400" cy="5000625"/>
+            <wp:effectExtent l="0" t="0" r="0" b="0"/>
+            <wp:docPr id="14" name="Image14" descr=""/>
+            <wp:cNvGraphicFramePr>
+              <a:graphicFrameLocks xmlns:a="http://schemas.openxmlformats.org/drawingml/2006/main" noChangeAspect="1"/>
+            </wp:cNvGraphicFramePr>
+            <a:graphic xmlns:a="http://schemas.openxmlformats.org/drawingml/2006/main">
+              <a:graphicData uri="http://schemas.openxmlformats.org/drawingml/2006/picture">
+                <pic:pic xmlns:pic="http://schemas.openxmlformats.org/drawingml/2006/picture">
+                  <pic:nvPicPr>
+                    <pic:cNvPr id="14" name="Image14" descr=""/>
+                    <pic:cNvPicPr>
+                      <a:picLocks noChangeAspect="1" noChangeArrowheads="1"/>
+                    </pic:cNvPicPr>
+                  </pic:nvPicPr>
+                  <pic:blipFill>
+                    <a:blip r:embed="rId15"/>
+                    <a:stretch>
+                      <a:fillRect/>
+                    </a:stretch>
+                  </pic:blipFill>
+                  <pic:spPr bwMode="auto">
+                    <a:xfrm>
+                      <a:off x="0" y="0"/>
+                      <a:ext cx="1676400" cy="5000625"/>
+                    </a:xfrm>
+                    <a:prstGeom prst="rect">
+                      <a:avLst/>
+                    </a:prstGeom>
+                  </pic:spPr>
+                </pic:pic>
+              </a:graphicData>
+            </a:graphic>
+          </wp:inline>
+        </w:drawing>
+      </w:r>
+    </w:p>
+    <w:p>
+      <w:pPr>
+        <w:pStyle w:val="TextBody"/>
+        <w:rPr>
+          <w:b/>
+          <w:b/>
+        </w:rPr>
+      </w:pPr>
+      <w:r>
+        <w:rPr/>
+      </w:r>
+    </w:p>
+    <w:p>
+      <w:pPr>
+        <w:pStyle w:val="TextBody"/>
+        <w:bidi w:val="0"/>
+        <w:spacing w:lineRule="auto" w:line="331" w:before="0" w:after="0"/>
+        <w:ind w:left="1440" w:right="0" w:hanging="0"/>
+        <w:rPr>
+          <w:b/>
+          <w:b/>
+        </w:rPr>
+      </w:pPr>
+      <w:r>
+        <w:rPr>
+          <w:rFonts w:ascii="Arial" w:hAnsi="Arial"/>
+          <w:b w:val="false"/>
+          <w:i w:val="false"/>
+          <w:caps w:val="false"/>
+          <w:smallCaps w:val="false"/>
+          <w:strike w:val="false"/>
+          <w:dstrike w:val="false"/>
+          <w:color w:val="4E443C"/>
+          <w:sz w:val="23"/>
+          <w:highlight w:val="yellow"/>
+          <w:u w:val="none"/>
+          <w:effect w:val="none"/>
+        </w:rPr>
+        <w:t>Git checkout main</w:t>
+      </w:r>
+    </w:p>
+    <w:p>
+      <w:pPr>
+        <w:pStyle w:val="TextBody"/>
+        <w:bidi w:val="0"/>
+        <w:spacing w:lineRule="auto" w:line="331" w:before="0" w:after="0"/>
+        <w:ind w:left="1440" w:right="0" w:hanging="0"/>
+        <w:rPr>
+          <w:b/>
+          <w:b/>
+        </w:rPr>
+      </w:pPr>
+      <w:r>
+        <w:rPr>
+          <w:rFonts w:ascii="Arial" w:hAnsi="Arial"/>
+          <w:b w:val="false"/>
+          <w:i w:val="false"/>
+          <w:caps w:val="false"/>
+          <w:smallCaps w:val="false"/>
+          <w:strike w:val="false"/>
+          <w:dstrike w:val="false"/>
+          <w:color w:val="4E443C"/>
+          <w:sz w:val="23"/>
+          <w:highlight w:val="yellow"/>
+          <w:u w:val="none"/>
+          <w:effect w:val="none"/>
+        </w:rPr>
+        <w:t>Git cherry-pick c4</w:t>
+      </w:r>
+    </w:p>
+    <w:p>
+      <w:pPr>
+        <w:pStyle w:val="TextBody"/>
+        <w:bidi w:val="0"/>
+        <w:spacing w:lineRule="auto" w:line="331" w:before="0" w:after="0"/>
+        <w:ind w:left="1440" w:right="0" w:hanging="0"/>
+        <w:rPr>
+          <w:b/>
+          <w:b/>
+        </w:rPr>
+      </w:pPr>
+      <w:r>
+        <w:rPr>
+          <w:caps w:val="false"/>
+          <w:smallCaps w:val="false"/>
+          <w:strike w:val="false"/>
+          <w:dstrike w:val="false"/>
+          <w:color w:val="4E443C"/>
+          <w:highlight w:val="yellow"/>
+          <w:u w:val="none"/>
+          <w:effect w:val="none"/>
+        </w:rPr>
+        <w:drawing>
+          <wp:inline distT="0" distB="0" distL="0" distR="0">
+            <wp:extent cx="3543300" cy="5524500"/>
+            <wp:effectExtent l="0" t="0" r="0" b="0"/>
+            <wp:docPr id="15" name="Image15" descr=""/>
+            <wp:cNvGraphicFramePr>
+              <a:graphicFrameLocks xmlns:a="http://schemas.openxmlformats.org/drawingml/2006/main" noChangeAspect="1"/>
+            </wp:cNvGraphicFramePr>
+            <a:graphic xmlns:a="http://schemas.openxmlformats.org/drawingml/2006/main">
+              <a:graphicData uri="http://schemas.openxmlformats.org/drawingml/2006/picture">
+                <pic:pic xmlns:pic="http://schemas.openxmlformats.org/drawingml/2006/picture">
+                  <pic:nvPicPr>
+                    <pic:cNvPr id="15" name="Image15" descr=""/>
+                    <pic:cNvPicPr>
+                      <a:picLocks noChangeAspect="1" noChangeArrowheads="1"/>
+                    </pic:cNvPicPr>
+                  </pic:nvPicPr>
+                  <pic:blipFill>
+                    <a:blip r:embed="rId16"/>
+                    <a:stretch>
+                      <a:fillRect/>
+                    </a:stretch>
+                  </pic:blipFill>
+                  <pic:spPr bwMode="auto">
+                    <a:xfrm>
+                      <a:off x="0" y="0"/>
+                      <a:ext cx="3543300" cy="5524500"/>
+                    </a:xfrm>
+                    <a:prstGeom prst="rect">
+                      <a:avLst/>
+                    </a:prstGeom>
+                  </pic:spPr>
+                </pic:pic>
+              </a:graphicData>
+            </a:graphic>
+          </wp:inline>
+        </w:drawing>
+      </w:r>
+    </w:p>
+    <w:p>
+      <w:pPr>
+        <w:pStyle w:val="TextBody"/>
         <w:spacing w:before="0" w:after="140"/>
         <w:rPr>
           <w:b/>
@@ -4650,7 +5104,9 @@
         </w:rPr>
       </w:pPr>
       <w:r>
-        <w:rPr/>
+        <w:rPr>
+          <w:b w:val="false"/>
+        </w:rPr>
         <w:br/>
       </w:r>
     </w:p>

</xml_diff>

<commit_message>
C12:master added game upto level 16
</commit_message>
<xml_diff>
--- a/Git CheatSheet.docx
+++ b/Git CheatSheet.docx
@@ -10,12 +10,12 @@
           <w:b/>
         </w:rPr>
       </w:pPr>
-      <w:bookmarkStart w:id="0" w:name="docs-internal-guid-fd43013e-7fff-e409-b2"/>
+      <w:bookmarkStart w:id="0" w:name="docs-internal-guid-a600c0ef-7fff-87d4-2d"/>
       <w:bookmarkEnd w:id="0"/>
       <w:r>
         <w:rPr>
           <w:rFonts w:ascii="Times New Roman" w:hAnsi="Times New Roman"/>
-          <w:b/>
+          <w:b w:val="false"/>
           <w:i w:val="false"/>
           <w:caps w:val="false"/>
           <w:smallCaps w:val="false"/>
@@ -5082,6 +5082,1241 @@
                     <a:xfrm>
                       <a:off x="0" y="0"/>
                       <a:ext cx="3543300" cy="5524500"/>
+                    </a:xfrm>
+                    <a:prstGeom prst="rect">
+                      <a:avLst/>
+                    </a:prstGeom>
+                  </pic:spPr>
+                </pic:pic>
+              </a:graphicData>
+            </a:graphic>
+          </wp:inline>
+        </w:drawing>
+      </w:r>
+    </w:p>
+    <w:p>
+      <w:pPr>
+        <w:pStyle w:val="TextBody"/>
+        <w:bidi w:val="0"/>
+        <w:spacing w:lineRule="auto" w:line="331" w:before="0" w:after="0"/>
+        <w:ind w:left="1440" w:right="0" w:hanging="0"/>
+        <w:rPr>
+          <w:b/>
+          <w:b/>
+        </w:rPr>
+      </w:pPr>
+      <w:r>
+        <w:rPr>
+          <w:rFonts w:ascii="Arial" w:hAnsi="Arial"/>
+          <w:b w:val="false"/>
+          <w:i w:val="false"/>
+          <w:caps w:val="false"/>
+          <w:smallCaps w:val="false"/>
+          <w:strike w:val="false"/>
+          <w:dstrike w:val="false"/>
+          <w:color w:val="4E443C"/>
+          <w:sz w:val="23"/>
+          <w:highlight w:val="yellow"/>
+          <w:u w:val="none"/>
+          <w:effect w:val="none"/>
+        </w:rPr>
+      </w:r>
+    </w:p>
+    <w:p>
+      <w:pPr>
+        <w:pStyle w:val="TextBody"/>
+        <w:bidi w:val="0"/>
+        <w:spacing w:lineRule="auto" w:line="331" w:before="0" w:after="0"/>
+        <w:ind w:left="1440" w:right="0" w:hanging="0"/>
+        <w:rPr>
+          <w:b/>
+          <w:b/>
+        </w:rPr>
+      </w:pPr>
+      <w:r>
+        <w:rPr>
+          <w:rFonts w:ascii="Arial" w:hAnsi="Arial"/>
+          <w:b w:val="false"/>
+          <w:i w:val="false"/>
+          <w:caps w:val="false"/>
+          <w:smallCaps w:val="false"/>
+          <w:strike w:val="false"/>
+          <w:dstrike w:val="false"/>
+          <w:color w:val="4E443C"/>
+          <w:sz w:val="23"/>
+          <w:highlight w:val="yellow"/>
+          <w:u w:val="none"/>
+          <w:effect w:val="none"/>
+        </w:rPr>
+        <w:t>12)</w:t>
+      </w:r>
+    </w:p>
+    <w:p>
+      <w:pPr>
+        <w:pStyle w:val="TextBody"/>
+        <w:bidi w:val="0"/>
+        <w:spacing w:lineRule="auto" w:line="331" w:before="0" w:after="0"/>
+        <w:ind w:left="1440" w:right="0" w:hanging="0"/>
+        <w:rPr>
+          <w:b/>
+          <w:b/>
+        </w:rPr>
+      </w:pPr>
+      <w:r>
+        <w:rPr>
+          <w:caps w:val="false"/>
+          <w:smallCaps w:val="false"/>
+          <w:strike w:val="false"/>
+          <w:dstrike w:val="false"/>
+          <w:color w:val="4E443C"/>
+          <w:highlight w:val="yellow"/>
+          <w:u w:val="none"/>
+          <w:effect w:val="none"/>
+        </w:rPr>
+        <w:drawing>
+          <wp:inline distT="0" distB="0" distL="0" distR="0">
+            <wp:extent cx="2914650" cy="4019550"/>
+            <wp:effectExtent l="0" t="0" r="0" b="0"/>
+            <wp:docPr id="16" name="Image16" descr=""/>
+            <wp:cNvGraphicFramePr>
+              <a:graphicFrameLocks xmlns:a="http://schemas.openxmlformats.org/drawingml/2006/main" noChangeAspect="1"/>
+            </wp:cNvGraphicFramePr>
+            <a:graphic xmlns:a="http://schemas.openxmlformats.org/drawingml/2006/main">
+              <a:graphicData uri="http://schemas.openxmlformats.org/drawingml/2006/picture">
+                <pic:pic xmlns:pic="http://schemas.openxmlformats.org/drawingml/2006/picture">
+                  <pic:nvPicPr>
+                    <pic:cNvPr id="16" name="Image16" descr=""/>
+                    <pic:cNvPicPr>
+                      <a:picLocks noChangeAspect="1" noChangeArrowheads="1"/>
+                    </pic:cNvPicPr>
+                  </pic:nvPicPr>
+                  <pic:blipFill>
+                    <a:blip r:embed="rId17"/>
+                    <a:stretch>
+                      <a:fillRect/>
+                    </a:stretch>
+                  </pic:blipFill>
+                  <pic:spPr bwMode="auto">
+                    <a:xfrm>
+                      <a:off x="0" y="0"/>
+                      <a:ext cx="2914650" cy="4019550"/>
+                    </a:xfrm>
+                    <a:prstGeom prst="rect">
+                      <a:avLst/>
+                    </a:prstGeom>
+                  </pic:spPr>
+                </pic:pic>
+              </a:graphicData>
+            </a:graphic>
+          </wp:inline>
+        </w:drawing>
+      </w:r>
+    </w:p>
+    <w:p>
+      <w:pPr>
+        <w:pStyle w:val="TextBody"/>
+        <w:bidi w:val="0"/>
+        <w:spacing w:lineRule="auto" w:line="331" w:before="0" w:after="0"/>
+        <w:ind w:left="1440" w:right="0" w:hanging="0"/>
+        <w:rPr>
+          <w:b/>
+          <w:b/>
+        </w:rPr>
+      </w:pPr>
+      <w:r>
+        <w:rPr>
+          <w:rFonts w:ascii="Arial" w:hAnsi="Arial"/>
+          <w:b w:val="false"/>
+          <w:i w:val="false"/>
+          <w:caps w:val="false"/>
+          <w:smallCaps w:val="false"/>
+          <w:strike w:val="false"/>
+          <w:dstrike w:val="false"/>
+          <w:color w:val="4E443C"/>
+          <w:sz w:val="23"/>
+          <w:highlight w:val="yellow"/>
+          <w:u w:val="none"/>
+          <w:effect w:val="none"/>
+        </w:rPr>
+        <w:t>Git rebase -i HEAD~2</w:t>
+      </w:r>
+    </w:p>
+    <w:p>
+      <w:pPr>
+        <w:pStyle w:val="TextBody"/>
+        <w:bidi w:val="0"/>
+        <w:spacing w:lineRule="auto" w:line="331" w:before="0" w:after="0"/>
+        <w:ind w:left="1440" w:right="0" w:hanging="0"/>
+        <w:rPr>
+          <w:b/>
+          <w:b/>
+        </w:rPr>
+      </w:pPr>
+      <w:r>
+        <w:rPr>
+          <w:rFonts w:ascii="Arial" w:hAnsi="Arial"/>
+          <w:b w:val="false"/>
+          <w:i w:val="false"/>
+          <w:caps w:val="false"/>
+          <w:smallCaps w:val="false"/>
+          <w:strike w:val="false"/>
+          <w:dstrike w:val="false"/>
+          <w:color w:val="4E443C"/>
+          <w:sz w:val="23"/>
+          <w:highlight w:val="yellow"/>
+          <w:u w:val="none"/>
+          <w:effect w:val="none"/>
+        </w:rPr>
+        <w:t>== rearrange 3,2</w:t>
+      </w:r>
+    </w:p>
+    <w:p>
+      <w:pPr>
+        <w:pStyle w:val="TextBody"/>
+        <w:bidi w:val="0"/>
+        <w:spacing w:lineRule="auto" w:line="331" w:before="0" w:after="0"/>
+        <w:ind w:left="1440" w:right="0" w:hanging="0"/>
+        <w:rPr>
+          <w:b/>
+          <w:b/>
+        </w:rPr>
+      </w:pPr>
+      <w:r>
+        <w:rPr>
+          <w:rFonts w:ascii="Arial" w:hAnsi="Arial"/>
+          <w:b w:val="false"/>
+          <w:i w:val="false"/>
+          <w:caps w:val="false"/>
+          <w:smallCaps w:val="false"/>
+          <w:strike w:val="false"/>
+          <w:dstrike w:val="false"/>
+          <w:color w:val="4E443C"/>
+          <w:sz w:val="23"/>
+          <w:highlight w:val="yellow"/>
+          <w:u w:val="none"/>
+          <w:effect w:val="none"/>
+        </w:rPr>
+        <w:t>Git commit --amend</w:t>
+      </w:r>
+    </w:p>
+    <w:p>
+      <w:pPr>
+        <w:pStyle w:val="TextBody"/>
+        <w:bidi w:val="0"/>
+        <w:spacing w:lineRule="auto" w:line="331" w:before="0" w:after="0"/>
+        <w:ind w:left="1440" w:right="0" w:hanging="0"/>
+        <w:rPr>
+          <w:b/>
+          <w:b/>
+        </w:rPr>
+      </w:pPr>
+      <w:r>
+        <w:rPr>
+          <w:rFonts w:ascii="Arial" w:hAnsi="Arial"/>
+          <w:b w:val="false"/>
+          <w:i w:val="false"/>
+          <w:caps w:val="false"/>
+          <w:smallCaps w:val="false"/>
+          <w:strike w:val="false"/>
+          <w:dstrike w:val="false"/>
+          <w:color w:val="4E443C"/>
+          <w:sz w:val="23"/>
+          <w:highlight w:val="yellow"/>
+          <w:u w:val="none"/>
+          <w:effect w:val="none"/>
+        </w:rPr>
+        <w:t>Git rebase -i HEAD~2</w:t>
+      </w:r>
+    </w:p>
+    <w:p>
+      <w:pPr>
+        <w:pStyle w:val="TextBody"/>
+        <w:bidi w:val="0"/>
+        <w:spacing w:lineRule="auto" w:line="331" w:before="0" w:after="0"/>
+        <w:ind w:left="1440" w:right="0" w:hanging="0"/>
+        <w:rPr>
+          <w:b/>
+          <w:b/>
+        </w:rPr>
+      </w:pPr>
+      <w:r>
+        <w:rPr>
+          <w:rFonts w:ascii="Arial" w:hAnsi="Arial"/>
+          <w:b w:val="false"/>
+          <w:i w:val="false"/>
+          <w:caps w:val="false"/>
+          <w:smallCaps w:val="false"/>
+          <w:strike w:val="false"/>
+          <w:dstrike w:val="false"/>
+          <w:color w:val="4E443C"/>
+          <w:sz w:val="23"/>
+          <w:highlight w:val="yellow"/>
+          <w:u w:val="none"/>
+          <w:effect w:val="none"/>
+        </w:rPr>
+        <w:t>==rearrange 2,3</w:t>
+      </w:r>
+    </w:p>
+    <w:p>
+      <w:pPr>
+        <w:pStyle w:val="TextBody"/>
+        <w:bidi w:val="0"/>
+        <w:spacing w:lineRule="auto" w:line="331" w:before="0" w:after="0"/>
+        <w:ind w:left="1440" w:right="0" w:hanging="0"/>
+        <w:rPr>
+          <w:b/>
+          <w:b/>
+        </w:rPr>
+      </w:pPr>
+      <w:r>
+        <w:rPr>
+          <w:rFonts w:ascii="Arial" w:hAnsi="Arial"/>
+          <w:b w:val="false"/>
+          <w:i w:val="false"/>
+          <w:caps w:val="false"/>
+          <w:smallCaps w:val="false"/>
+          <w:strike w:val="false"/>
+          <w:dstrike w:val="false"/>
+          <w:color w:val="4E443C"/>
+          <w:sz w:val="23"/>
+          <w:highlight w:val="yellow"/>
+          <w:u w:val="none"/>
+          <w:effect w:val="none"/>
+        </w:rPr>
+        <w:t>Git branch -f main HEAD</w:t>
+      </w:r>
+    </w:p>
+    <w:p>
+      <w:pPr>
+        <w:pStyle w:val="TextBody"/>
+        <w:bidi w:val="0"/>
+        <w:spacing w:lineRule="auto" w:line="331" w:before="0" w:after="0"/>
+        <w:ind w:left="1440" w:right="0" w:hanging="0"/>
+        <w:rPr>
+          <w:b/>
+          <w:b/>
+        </w:rPr>
+      </w:pPr>
+      <w:r>
+        <w:rPr>
+          <w:caps w:val="false"/>
+          <w:smallCaps w:val="false"/>
+          <w:strike w:val="false"/>
+          <w:dstrike w:val="false"/>
+          <w:color w:val="4E443C"/>
+          <w:highlight w:val="yellow"/>
+          <w:u w:val="none"/>
+          <w:effect w:val="none"/>
+        </w:rPr>
+        <w:drawing>
+          <wp:inline distT="0" distB="0" distL="0" distR="0">
+            <wp:extent cx="3114675" cy="6143625"/>
+            <wp:effectExtent l="0" t="0" r="0" b="0"/>
+            <wp:docPr id="17" name="Image17" descr=""/>
+            <wp:cNvGraphicFramePr>
+              <a:graphicFrameLocks xmlns:a="http://schemas.openxmlformats.org/drawingml/2006/main" noChangeAspect="1"/>
+            </wp:cNvGraphicFramePr>
+            <a:graphic xmlns:a="http://schemas.openxmlformats.org/drawingml/2006/main">
+              <a:graphicData uri="http://schemas.openxmlformats.org/drawingml/2006/picture">
+                <pic:pic xmlns:pic="http://schemas.openxmlformats.org/drawingml/2006/picture">
+                  <pic:nvPicPr>
+                    <pic:cNvPr id="17" name="Image17" descr=""/>
+                    <pic:cNvPicPr>
+                      <a:picLocks noChangeAspect="1" noChangeArrowheads="1"/>
+                    </pic:cNvPicPr>
+                  </pic:nvPicPr>
+                  <pic:blipFill>
+                    <a:blip r:embed="rId18"/>
+                    <a:stretch>
+                      <a:fillRect/>
+                    </a:stretch>
+                  </pic:blipFill>
+                  <pic:spPr bwMode="auto">
+                    <a:xfrm>
+                      <a:off x="0" y="0"/>
+                      <a:ext cx="3114675" cy="6143625"/>
+                    </a:xfrm>
+                    <a:prstGeom prst="rect">
+                      <a:avLst/>
+                    </a:prstGeom>
+                  </pic:spPr>
+                </pic:pic>
+              </a:graphicData>
+            </a:graphic>
+          </wp:inline>
+        </w:drawing>
+      </w:r>
+      <w:r>
+        <w:rPr>
+          <w:rFonts w:ascii="Arial" w:hAnsi="Arial"/>
+          <w:b w:val="false"/>
+          <w:i w:val="false"/>
+          <w:caps w:val="false"/>
+          <w:smallCaps w:val="false"/>
+          <w:strike w:val="false"/>
+          <w:dstrike w:val="false"/>
+          <w:color w:val="4E443C"/>
+          <w:sz w:val="23"/>
+          <w:highlight w:val="yellow"/>
+          <w:u w:val="none"/>
+          <w:effect w:val="none"/>
+        </w:rPr>
+        <w:t>13)</w:t>
+      </w:r>
+    </w:p>
+    <w:p>
+      <w:pPr>
+        <w:pStyle w:val="TextBody"/>
+        <w:bidi w:val="0"/>
+        <w:spacing w:lineRule="auto" w:line="331" w:before="0" w:after="0"/>
+        <w:ind w:left="1440" w:right="0" w:hanging="0"/>
+        <w:rPr>
+          <w:b/>
+          <w:b/>
+        </w:rPr>
+      </w:pPr>
+      <w:r>
+        <w:rPr>
+          <w:caps w:val="false"/>
+          <w:smallCaps w:val="false"/>
+          <w:strike w:val="false"/>
+          <w:dstrike w:val="false"/>
+          <w:color w:val="4E443C"/>
+          <w:highlight w:val="yellow"/>
+          <w:u w:val="none"/>
+          <w:effect w:val="none"/>
+        </w:rPr>
+        <w:drawing>
+          <wp:inline distT="0" distB="0" distL="0" distR="0">
+            <wp:extent cx="1762125" cy="3848100"/>
+            <wp:effectExtent l="0" t="0" r="0" b="0"/>
+            <wp:docPr id="18" name="Image18" descr=""/>
+            <wp:cNvGraphicFramePr>
+              <a:graphicFrameLocks xmlns:a="http://schemas.openxmlformats.org/drawingml/2006/main" noChangeAspect="1"/>
+            </wp:cNvGraphicFramePr>
+            <a:graphic xmlns:a="http://schemas.openxmlformats.org/drawingml/2006/main">
+              <a:graphicData uri="http://schemas.openxmlformats.org/drawingml/2006/picture">
+                <pic:pic xmlns:pic="http://schemas.openxmlformats.org/drawingml/2006/picture">
+                  <pic:nvPicPr>
+                    <pic:cNvPr id="18" name="Image18" descr=""/>
+                    <pic:cNvPicPr>
+                      <a:picLocks noChangeAspect="1" noChangeArrowheads="1"/>
+                    </pic:cNvPicPr>
+                  </pic:nvPicPr>
+                  <pic:blipFill>
+                    <a:blip r:embed="rId19"/>
+                    <a:stretch>
+                      <a:fillRect/>
+                    </a:stretch>
+                  </pic:blipFill>
+                  <pic:spPr bwMode="auto">
+                    <a:xfrm>
+                      <a:off x="0" y="0"/>
+                      <a:ext cx="1762125" cy="3848100"/>
+                    </a:xfrm>
+                    <a:prstGeom prst="rect">
+                      <a:avLst/>
+                    </a:prstGeom>
+                  </pic:spPr>
+                </pic:pic>
+              </a:graphicData>
+            </a:graphic>
+          </wp:inline>
+        </w:drawing>
+      </w:r>
+    </w:p>
+    <w:p>
+      <w:pPr>
+        <w:pStyle w:val="TextBody"/>
+        <w:bidi w:val="0"/>
+        <w:spacing w:lineRule="auto" w:line="331" w:before="0" w:after="0"/>
+        <w:ind w:left="1440" w:right="0" w:hanging="0"/>
+        <w:rPr>
+          <w:b/>
+          <w:b/>
+        </w:rPr>
+      </w:pPr>
+      <w:r>
+        <w:rPr>
+          <w:rFonts w:ascii="Arial" w:hAnsi="Arial"/>
+          <w:b w:val="false"/>
+          <w:i w:val="false"/>
+          <w:caps w:val="false"/>
+          <w:smallCaps w:val="false"/>
+          <w:strike w:val="false"/>
+          <w:dstrike w:val="false"/>
+          <w:color w:val="4E443C"/>
+          <w:sz w:val="23"/>
+          <w:highlight w:val="yellow"/>
+          <w:u w:val="none"/>
+          <w:effect w:val="none"/>
+        </w:rPr>
+        <w:t>Git checkout main</w:t>
+      </w:r>
+    </w:p>
+    <w:p>
+      <w:pPr>
+        <w:pStyle w:val="TextBody"/>
+        <w:bidi w:val="0"/>
+        <w:spacing w:lineRule="auto" w:line="331" w:before="0" w:after="0"/>
+        <w:ind w:left="1440" w:right="0" w:hanging="0"/>
+        <w:rPr>
+          <w:b/>
+          <w:b/>
+        </w:rPr>
+      </w:pPr>
+      <w:r>
+        <w:rPr>
+          <w:rFonts w:ascii="Arial" w:hAnsi="Arial"/>
+          <w:b w:val="false"/>
+          <w:i w:val="false"/>
+          <w:caps w:val="false"/>
+          <w:smallCaps w:val="false"/>
+          <w:strike w:val="false"/>
+          <w:dstrike w:val="false"/>
+          <w:color w:val="4E443C"/>
+          <w:sz w:val="23"/>
+          <w:highlight w:val="yellow"/>
+          <w:u w:val="none"/>
+          <w:effect w:val="none"/>
+        </w:rPr>
+        <w:t>Git cherry-pick c2 c3</w:t>
+      </w:r>
+    </w:p>
+    <w:p>
+      <w:pPr>
+        <w:pStyle w:val="TextBody"/>
+        <w:bidi w:val="0"/>
+        <w:spacing w:lineRule="auto" w:line="331" w:before="0" w:after="0"/>
+        <w:ind w:left="1440" w:right="0" w:hanging="0"/>
+        <w:rPr>
+          <w:b/>
+          <w:b/>
+        </w:rPr>
+      </w:pPr>
+      <w:r>
+        <w:rPr>
+          <w:caps w:val="false"/>
+          <w:smallCaps w:val="false"/>
+          <w:strike w:val="false"/>
+          <w:dstrike w:val="false"/>
+          <w:color w:val="4E443C"/>
+          <w:highlight w:val="yellow"/>
+          <w:u w:val="none"/>
+          <w:effect w:val="none"/>
+        </w:rPr>
+        <w:drawing>
+          <wp:inline distT="0" distB="0" distL="0" distR="0">
+            <wp:extent cx="2676525" cy="5029200"/>
+            <wp:effectExtent l="0" t="0" r="0" b="0"/>
+            <wp:docPr id="19" name="Image19" descr=""/>
+            <wp:cNvGraphicFramePr>
+              <a:graphicFrameLocks xmlns:a="http://schemas.openxmlformats.org/drawingml/2006/main" noChangeAspect="1"/>
+            </wp:cNvGraphicFramePr>
+            <a:graphic xmlns:a="http://schemas.openxmlformats.org/drawingml/2006/main">
+              <a:graphicData uri="http://schemas.openxmlformats.org/drawingml/2006/picture">
+                <pic:pic xmlns:pic="http://schemas.openxmlformats.org/drawingml/2006/picture">
+                  <pic:nvPicPr>
+                    <pic:cNvPr id="19" name="Image19" descr=""/>
+                    <pic:cNvPicPr>
+                      <a:picLocks noChangeAspect="1" noChangeArrowheads="1"/>
+                    </pic:cNvPicPr>
+                  </pic:nvPicPr>
+                  <pic:blipFill>
+                    <a:blip r:embed="rId20"/>
+                    <a:stretch>
+                      <a:fillRect/>
+                    </a:stretch>
+                  </pic:blipFill>
+                  <pic:spPr bwMode="auto">
+                    <a:xfrm>
+                      <a:off x="0" y="0"/>
+                      <a:ext cx="2676525" cy="5029200"/>
+                    </a:xfrm>
+                    <a:prstGeom prst="rect">
+                      <a:avLst/>
+                    </a:prstGeom>
+                  </pic:spPr>
+                </pic:pic>
+              </a:graphicData>
+            </a:graphic>
+          </wp:inline>
+        </w:drawing>
+      </w:r>
+    </w:p>
+    <w:p>
+      <w:pPr>
+        <w:pStyle w:val="TextBody"/>
+        <w:bidi w:val="0"/>
+        <w:spacing w:lineRule="auto" w:line="331" w:before="0" w:after="0"/>
+        <w:ind w:left="1440" w:right="0" w:hanging="0"/>
+        <w:rPr>
+          <w:b/>
+          <w:b/>
+        </w:rPr>
+      </w:pPr>
+      <w:r>
+        <w:rPr>
+          <w:rFonts w:ascii="Arial" w:hAnsi="Arial"/>
+          <w:b w:val="false"/>
+          <w:i w:val="false"/>
+          <w:caps w:val="false"/>
+          <w:smallCaps w:val="false"/>
+          <w:strike w:val="false"/>
+          <w:dstrike w:val="false"/>
+          <w:color w:val="4E443C"/>
+          <w:sz w:val="23"/>
+          <w:highlight w:val="yellow"/>
+          <w:u w:val="none"/>
+          <w:effect w:val="none"/>
+        </w:rPr>
+        <w:t>14)</w:t>
+      </w:r>
+    </w:p>
+    <w:p>
+      <w:pPr>
+        <w:pStyle w:val="TextBody"/>
+        <w:bidi w:val="0"/>
+        <w:spacing w:lineRule="auto" w:line="331" w:before="0" w:after="0"/>
+        <w:ind w:left="1440" w:right="0" w:hanging="0"/>
+        <w:rPr>
+          <w:b/>
+          <w:b/>
+        </w:rPr>
+      </w:pPr>
+      <w:r>
+        <w:rPr>
+          <w:caps w:val="false"/>
+          <w:smallCaps w:val="false"/>
+          <w:strike w:val="false"/>
+          <w:dstrike w:val="false"/>
+          <w:color w:val="4E443C"/>
+          <w:highlight w:val="yellow"/>
+          <w:u w:val="none"/>
+          <w:effect w:val="none"/>
+        </w:rPr>
+        <w:drawing>
+          <wp:inline distT="0" distB="0" distL="0" distR="0">
+            <wp:extent cx="5943600" cy="2066925"/>
+            <wp:effectExtent l="0" t="0" r="0" b="0"/>
+            <wp:docPr id="20" name="Image20" descr=""/>
+            <wp:cNvGraphicFramePr>
+              <a:graphicFrameLocks xmlns:a="http://schemas.openxmlformats.org/drawingml/2006/main" noChangeAspect="1"/>
+            </wp:cNvGraphicFramePr>
+            <a:graphic xmlns:a="http://schemas.openxmlformats.org/drawingml/2006/main">
+              <a:graphicData uri="http://schemas.openxmlformats.org/drawingml/2006/picture">
+                <pic:pic xmlns:pic="http://schemas.openxmlformats.org/drawingml/2006/picture">
+                  <pic:nvPicPr>
+                    <pic:cNvPr id="20" name="Image20" descr=""/>
+                    <pic:cNvPicPr>
+                      <a:picLocks noChangeAspect="1" noChangeArrowheads="1"/>
+                    </pic:cNvPicPr>
+                  </pic:nvPicPr>
+                  <pic:blipFill>
+                    <a:blip r:embed="rId21"/>
+                    <a:stretch>
+                      <a:fillRect/>
+                    </a:stretch>
+                  </pic:blipFill>
+                  <pic:spPr bwMode="auto">
+                    <a:xfrm>
+                      <a:off x="0" y="0"/>
+                      <a:ext cx="5943600" cy="2066925"/>
+                    </a:xfrm>
+                    <a:prstGeom prst="rect">
+                      <a:avLst/>
+                    </a:prstGeom>
+                  </pic:spPr>
+                </pic:pic>
+              </a:graphicData>
+            </a:graphic>
+          </wp:inline>
+        </w:drawing>
+      </w:r>
+    </w:p>
+    <w:p>
+      <w:pPr>
+        <w:pStyle w:val="TextBody"/>
+        <w:bidi w:val="0"/>
+        <w:spacing w:lineRule="auto" w:line="331" w:before="0" w:after="0"/>
+        <w:ind w:left="1440" w:right="0" w:hanging="0"/>
+        <w:rPr>
+          <w:b/>
+          <w:b/>
+        </w:rPr>
+      </w:pPr>
+      <w:r>
+        <w:rPr>
+          <w:rFonts w:ascii="Arial" w:hAnsi="Arial"/>
+          <w:b w:val="false"/>
+          <w:i w:val="false"/>
+          <w:caps w:val="false"/>
+          <w:smallCaps w:val="false"/>
+          <w:strike w:val="false"/>
+          <w:dstrike w:val="false"/>
+          <w:color w:val="4E443C"/>
+          <w:sz w:val="23"/>
+          <w:highlight w:val="yellow"/>
+          <w:u w:val="none"/>
+          <w:effect w:val="none"/>
+        </w:rPr>
+        <w:t>Git rebase main bugFix</w:t>
+      </w:r>
+    </w:p>
+    <w:p>
+      <w:pPr>
+        <w:pStyle w:val="TextBody"/>
+        <w:bidi w:val="0"/>
+        <w:spacing w:lineRule="auto" w:line="331" w:before="0" w:after="0"/>
+        <w:ind w:left="1440" w:right="0" w:hanging="0"/>
+        <w:rPr>
+          <w:b/>
+          <w:b/>
+        </w:rPr>
+      </w:pPr>
+      <w:r>
+        <w:rPr>
+          <w:rFonts w:ascii="Arial" w:hAnsi="Arial"/>
+          <w:b w:val="false"/>
+          <w:i w:val="false"/>
+          <w:caps w:val="false"/>
+          <w:smallCaps w:val="false"/>
+          <w:strike w:val="false"/>
+          <w:dstrike w:val="false"/>
+          <w:color w:val="4E443C"/>
+          <w:sz w:val="23"/>
+          <w:highlight w:val="yellow"/>
+          <w:u w:val="none"/>
+          <w:effect w:val="none"/>
+        </w:rPr>
+        <w:t>Git rebase bugFix side</w:t>
+      </w:r>
+    </w:p>
+    <w:p>
+      <w:pPr>
+        <w:pStyle w:val="TextBody"/>
+        <w:bidi w:val="0"/>
+        <w:spacing w:lineRule="auto" w:line="331" w:before="0" w:after="0"/>
+        <w:ind w:left="1440" w:right="0" w:hanging="0"/>
+        <w:rPr>
+          <w:b/>
+          <w:b/>
+        </w:rPr>
+      </w:pPr>
+      <w:r>
+        <w:rPr>
+          <w:rFonts w:ascii="Arial" w:hAnsi="Arial"/>
+          <w:b w:val="false"/>
+          <w:i w:val="false"/>
+          <w:caps w:val="false"/>
+          <w:smallCaps w:val="false"/>
+          <w:strike w:val="false"/>
+          <w:dstrike w:val="false"/>
+          <w:color w:val="4E443C"/>
+          <w:sz w:val="23"/>
+          <w:highlight w:val="yellow"/>
+          <w:u w:val="none"/>
+          <w:effect w:val="none"/>
+        </w:rPr>
+        <w:t>Git rebase side another</w:t>
+      </w:r>
+    </w:p>
+    <w:p>
+      <w:pPr>
+        <w:pStyle w:val="TextBody"/>
+        <w:bidi w:val="0"/>
+        <w:spacing w:lineRule="auto" w:line="331" w:before="0" w:after="0"/>
+        <w:ind w:left="1440" w:right="0" w:hanging="0"/>
+        <w:rPr>
+          <w:b/>
+          <w:b/>
+        </w:rPr>
+      </w:pPr>
+      <w:r>
+        <w:rPr>
+          <w:rFonts w:ascii="Arial" w:hAnsi="Arial"/>
+          <w:b w:val="false"/>
+          <w:i w:val="false"/>
+          <w:caps w:val="false"/>
+          <w:smallCaps w:val="false"/>
+          <w:strike w:val="false"/>
+          <w:dstrike w:val="false"/>
+          <w:color w:val="4E443C"/>
+          <w:sz w:val="23"/>
+          <w:highlight w:val="yellow"/>
+          <w:u w:val="none"/>
+          <w:effect w:val="none"/>
+        </w:rPr>
+        <w:t>Git rebase another main</w:t>
+      </w:r>
+    </w:p>
+    <w:p>
+      <w:pPr>
+        <w:pStyle w:val="TextBody"/>
+        <w:bidi w:val="0"/>
+        <w:spacing w:lineRule="auto" w:line="331" w:before="0" w:after="0"/>
+        <w:ind w:left="1440" w:right="0" w:hanging="0"/>
+        <w:rPr>
+          <w:b/>
+          <w:b/>
+        </w:rPr>
+      </w:pPr>
+      <w:r>
+        <w:rPr>
+          <w:caps w:val="false"/>
+          <w:smallCaps w:val="false"/>
+          <w:strike w:val="false"/>
+          <w:dstrike w:val="false"/>
+          <w:color w:val="4E443C"/>
+          <w:highlight w:val="yellow"/>
+          <w:u w:val="none"/>
+          <w:effect w:val="none"/>
+        </w:rPr>
+        <w:drawing>
+          <wp:inline distT="0" distB="0" distL="0" distR="0">
+            <wp:extent cx="3076575" cy="5953125"/>
+            <wp:effectExtent l="0" t="0" r="0" b="0"/>
+            <wp:docPr id="21" name="Image21" descr=""/>
+            <wp:cNvGraphicFramePr>
+              <a:graphicFrameLocks xmlns:a="http://schemas.openxmlformats.org/drawingml/2006/main" noChangeAspect="1"/>
+            </wp:cNvGraphicFramePr>
+            <a:graphic xmlns:a="http://schemas.openxmlformats.org/drawingml/2006/main">
+              <a:graphicData uri="http://schemas.openxmlformats.org/drawingml/2006/picture">
+                <pic:pic xmlns:pic="http://schemas.openxmlformats.org/drawingml/2006/picture">
+                  <pic:nvPicPr>
+                    <pic:cNvPr id="21" name="Image21" descr=""/>
+                    <pic:cNvPicPr>
+                      <a:picLocks noChangeAspect="1" noChangeArrowheads="1"/>
+                    </pic:cNvPicPr>
+                  </pic:nvPicPr>
+                  <pic:blipFill>
+                    <a:blip r:embed="rId22"/>
+                    <a:stretch>
+                      <a:fillRect/>
+                    </a:stretch>
+                  </pic:blipFill>
+                  <pic:spPr bwMode="auto">
+                    <a:xfrm>
+                      <a:off x="0" y="0"/>
+                      <a:ext cx="3076575" cy="5953125"/>
+                    </a:xfrm>
+                    <a:prstGeom prst="rect">
+                      <a:avLst/>
+                    </a:prstGeom>
+                  </pic:spPr>
+                </pic:pic>
+              </a:graphicData>
+            </a:graphic>
+          </wp:inline>
+        </w:drawing>
+      </w:r>
+    </w:p>
+    <w:p>
+      <w:pPr>
+        <w:pStyle w:val="TextBody"/>
+        <w:bidi w:val="0"/>
+        <w:spacing w:lineRule="auto" w:line="331" w:before="0" w:after="0"/>
+        <w:ind w:left="1440" w:right="0" w:hanging="0"/>
+        <w:rPr>
+          <w:b/>
+          <w:b/>
+        </w:rPr>
+      </w:pPr>
+      <w:r>
+        <w:rPr>
+          <w:caps w:val="false"/>
+          <w:smallCaps w:val="false"/>
+          <w:strike w:val="false"/>
+          <w:dstrike w:val="false"/>
+          <w:color w:val="4E443C"/>
+          <w:highlight w:val="yellow"/>
+          <w:u w:val="none"/>
+          <w:effect w:val="none"/>
+        </w:rPr>
+        <w:drawing>
+          <wp:inline distT="0" distB="0" distL="0" distR="0">
+            <wp:extent cx="5943600" cy="4371975"/>
+            <wp:effectExtent l="0" t="0" r="0" b="0"/>
+            <wp:docPr id="22" name="Image22" descr=""/>
+            <wp:cNvGraphicFramePr>
+              <a:graphicFrameLocks xmlns:a="http://schemas.openxmlformats.org/drawingml/2006/main" noChangeAspect="1"/>
+            </wp:cNvGraphicFramePr>
+            <a:graphic xmlns:a="http://schemas.openxmlformats.org/drawingml/2006/main">
+              <a:graphicData uri="http://schemas.openxmlformats.org/drawingml/2006/picture">
+                <pic:pic xmlns:pic="http://schemas.openxmlformats.org/drawingml/2006/picture">
+                  <pic:nvPicPr>
+                    <pic:cNvPr id="22" name="Image22" descr=""/>
+                    <pic:cNvPicPr>
+                      <a:picLocks noChangeAspect="1" noChangeArrowheads="1"/>
+                    </pic:cNvPicPr>
+                  </pic:nvPicPr>
+                  <pic:blipFill>
+                    <a:blip r:embed="rId23"/>
+                    <a:stretch>
+                      <a:fillRect/>
+                    </a:stretch>
+                  </pic:blipFill>
+                  <pic:spPr bwMode="auto">
+                    <a:xfrm>
+                      <a:off x="0" y="0"/>
+                      <a:ext cx="5943600" cy="4371975"/>
+                    </a:xfrm>
+                    <a:prstGeom prst="rect">
+                      <a:avLst/>
+                    </a:prstGeom>
+                  </pic:spPr>
+                </pic:pic>
+              </a:graphicData>
+            </a:graphic>
+          </wp:inline>
+        </w:drawing>
+      </w:r>
+    </w:p>
+    <w:p>
+      <w:pPr>
+        <w:pStyle w:val="TextBody"/>
+        <w:bidi w:val="0"/>
+        <w:spacing w:lineRule="auto" w:line="331" w:before="0" w:after="0"/>
+        <w:ind w:left="1440" w:right="0" w:hanging="0"/>
+        <w:rPr>
+          <w:b/>
+          <w:b/>
+        </w:rPr>
+      </w:pPr>
+      <w:r>
+        <w:rPr>
+          <w:rFonts w:ascii="Arial" w:hAnsi="Arial"/>
+          <w:b w:val="false"/>
+          <w:i w:val="false"/>
+          <w:caps w:val="false"/>
+          <w:smallCaps w:val="false"/>
+          <w:strike w:val="false"/>
+          <w:dstrike w:val="false"/>
+          <w:color w:val="4E443C"/>
+          <w:sz w:val="23"/>
+          <w:highlight w:val="yellow"/>
+          <w:u w:val="none"/>
+          <w:effect w:val="none"/>
+        </w:rPr>
+        <w:t>Git branch bugWork main ^^2^</w:t>
+      </w:r>
+    </w:p>
+    <w:p>
+      <w:pPr>
+        <w:pStyle w:val="TextBody"/>
+        <w:bidi w:val="0"/>
+        <w:spacing w:lineRule="auto" w:line="331" w:before="0" w:after="0"/>
+        <w:ind w:left="1440" w:right="0" w:hanging="0"/>
+        <w:rPr>
+          <w:b/>
+          <w:b/>
+        </w:rPr>
+      </w:pPr>
+      <w:r>
+        <w:rPr>
+          <w:caps w:val="false"/>
+          <w:smallCaps w:val="false"/>
+          <w:strike w:val="false"/>
+          <w:dstrike w:val="false"/>
+          <w:color w:val="4E443C"/>
+          <w:highlight w:val="yellow"/>
+          <w:u w:val="none"/>
+          <w:effect w:val="none"/>
+        </w:rPr>
+        <w:drawing>
+          <wp:inline distT="0" distB="0" distL="0" distR="0">
+            <wp:extent cx="3267075" cy="6153150"/>
+            <wp:effectExtent l="0" t="0" r="0" b="0"/>
+            <wp:docPr id="23" name="Image23" descr=""/>
+            <wp:cNvGraphicFramePr>
+              <a:graphicFrameLocks xmlns:a="http://schemas.openxmlformats.org/drawingml/2006/main" noChangeAspect="1"/>
+            </wp:cNvGraphicFramePr>
+            <a:graphic xmlns:a="http://schemas.openxmlformats.org/drawingml/2006/main">
+              <a:graphicData uri="http://schemas.openxmlformats.org/drawingml/2006/picture">
+                <pic:pic xmlns:pic="http://schemas.openxmlformats.org/drawingml/2006/picture">
+                  <pic:nvPicPr>
+                    <pic:cNvPr id="23" name="Image23" descr=""/>
+                    <pic:cNvPicPr>
+                      <a:picLocks noChangeAspect="1" noChangeArrowheads="1"/>
+                    </pic:cNvPicPr>
+                  </pic:nvPicPr>
+                  <pic:blipFill>
+                    <a:blip r:embed="rId24"/>
+                    <a:stretch>
+                      <a:fillRect/>
+                    </a:stretch>
+                  </pic:blipFill>
+                  <pic:spPr bwMode="auto">
+                    <a:xfrm>
+                      <a:off x="0" y="0"/>
+                      <a:ext cx="3267075" cy="6153150"/>
+                    </a:xfrm>
+                    <a:prstGeom prst="rect">
+                      <a:avLst/>
+                    </a:prstGeom>
+                  </pic:spPr>
+                </pic:pic>
+              </a:graphicData>
+            </a:graphic>
+          </wp:inline>
+        </w:drawing>
+      </w:r>
+      <w:r>
+        <w:rPr>
+          <w:caps w:val="false"/>
+          <w:smallCaps w:val="false"/>
+          <w:strike w:val="false"/>
+          <w:dstrike w:val="false"/>
+          <w:color w:val="4E443C"/>
+          <w:highlight w:val="yellow"/>
+          <w:u w:val="none"/>
+          <w:effect w:val="none"/>
+        </w:rPr>
+        <w:drawing>
+          <wp:inline distT="0" distB="0" distL="0" distR="0">
+            <wp:extent cx="1695450" cy="5991225"/>
+            <wp:effectExtent l="0" t="0" r="0" b="0"/>
+            <wp:docPr id="24" name="Image24" descr=""/>
+            <wp:cNvGraphicFramePr>
+              <a:graphicFrameLocks xmlns:a="http://schemas.openxmlformats.org/drawingml/2006/main" noChangeAspect="1"/>
+            </wp:cNvGraphicFramePr>
+            <a:graphic xmlns:a="http://schemas.openxmlformats.org/drawingml/2006/main">
+              <a:graphicData uri="http://schemas.openxmlformats.org/drawingml/2006/picture">
+                <pic:pic xmlns:pic="http://schemas.openxmlformats.org/drawingml/2006/picture">
+                  <pic:nvPicPr>
+                    <pic:cNvPr id="24" name="Image24" descr=""/>
+                    <pic:cNvPicPr>
+                      <a:picLocks noChangeAspect="1" noChangeArrowheads="1"/>
+                    </pic:cNvPicPr>
+                  </pic:nvPicPr>
+                  <pic:blipFill>
+                    <a:blip r:embed="rId25"/>
+                    <a:stretch>
+                      <a:fillRect/>
+                    </a:stretch>
+                  </pic:blipFill>
+                  <pic:spPr bwMode="auto">
+                    <a:xfrm>
+                      <a:off x="0" y="0"/>
+                      <a:ext cx="1695450" cy="5991225"/>
+                    </a:xfrm>
+                    <a:prstGeom prst="rect">
+                      <a:avLst/>
+                    </a:prstGeom>
+                  </pic:spPr>
+                </pic:pic>
+              </a:graphicData>
+            </a:graphic>
+          </wp:inline>
+        </w:drawing>
+      </w:r>
+    </w:p>
+    <w:p>
+      <w:pPr>
+        <w:pStyle w:val="TextBody"/>
+        <w:rPr>
+          <w:b/>
+          <w:b/>
+        </w:rPr>
+      </w:pPr>
+      <w:r>
+        <w:rPr/>
+      </w:r>
+    </w:p>
+    <w:p>
+      <w:pPr>
+        <w:pStyle w:val="TextBody"/>
+        <w:bidi w:val="0"/>
+        <w:spacing w:lineRule="auto" w:line="331" w:before="0" w:after="0"/>
+        <w:ind w:left="1440" w:right="0" w:hanging="0"/>
+        <w:rPr>
+          <w:b/>
+          <w:b/>
+        </w:rPr>
+      </w:pPr>
+      <w:r>
+        <w:rPr>
+          <w:rFonts w:ascii="Arial" w:hAnsi="Arial"/>
+          <w:b w:val="false"/>
+          <w:i w:val="false"/>
+          <w:caps w:val="false"/>
+          <w:smallCaps w:val="false"/>
+          <w:strike w:val="false"/>
+          <w:dstrike w:val="false"/>
+          <w:color w:val="4E443C"/>
+          <w:sz w:val="23"/>
+          <w:highlight w:val="yellow"/>
+          <w:u w:val="none"/>
+          <w:effect w:val="none"/>
+        </w:rPr>
+        <w:t>Git checkout one</w:t>
+      </w:r>
+    </w:p>
+    <w:p>
+      <w:pPr>
+        <w:pStyle w:val="TextBody"/>
+        <w:bidi w:val="0"/>
+        <w:spacing w:lineRule="auto" w:line="331" w:before="0" w:after="0"/>
+        <w:ind w:left="1440" w:right="0" w:hanging="0"/>
+        <w:rPr>
+          <w:b/>
+          <w:b/>
+        </w:rPr>
+      </w:pPr>
+      <w:r>
+        <w:rPr>
+          <w:rFonts w:ascii="Arial" w:hAnsi="Arial"/>
+          <w:b w:val="false"/>
+          <w:i w:val="false"/>
+          <w:caps w:val="false"/>
+          <w:smallCaps w:val="false"/>
+          <w:strike w:val="false"/>
+          <w:dstrike w:val="false"/>
+          <w:color w:val="4E443C"/>
+          <w:sz w:val="23"/>
+          <w:highlight w:val="yellow"/>
+          <w:u w:val="none"/>
+          <w:effect w:val="none"/>
+        </w:rPr>
+        <w:t>Git cherry-pick C4 C3 C2</w:t>
+      </w:r>
+    </w:p>
+    <w:p>
+      <w:pPr>
+        <w:pStyle w:val="TextBody"/>
+        <w:bidi w:val="0"/>
+        <w:spacing w:lineRule="auto" w:line="331" w:before="0" w:after="0"/>
+        <w:ind w:left="1440" w:right="0" w:hanging="0"/>
+        <w:rPr>
+          <w:b/>
+          <w:b/>
+        </w:rPr>
+      </w:pPr>
+      <w:r>
+        <w:rPr>
+          <w:rFonts w:ascii="Arial" w:hAnsi="Arial"/>
+          <w:b w:val="false"/>
+          <w:i w:val="false"/>
+          <w:caps w:val="false"/>
+          <w:smallCaps w:val="false"/>
+          <w:strike w:val="false"/>
+          <w:dstrike w:val="false"/>
+          <w:color w:val="4E443C"/>
+          <w:sz w:val="23"/>
+          <w:highlight w:val="yellow"/>
+          <w:u w:val="none"/>
+          <w:effect w:val="none"/>
+        </w:rPr>
+        <w:t>Git  checkout two</w:t>
+      </w:r>
+    </w:p>
+    <w:p>
+      <w:pPr>
+        <w:pStyle w:val="TextBody"/>
+        <w:bidi w:val="0"/>
+        <w:spacing w:lineRule="auto" w:line="331" w:before="0" w:after="0"/>
+        <w:ind w:left="1440" w:right="0" w:hanging="0"/>
+        <w:rPr>
+          <w:b/>
+          <w:b/>
+        </w:rPr>
+      </w:pPr>
+      <w:r>
+        <w:rPr>
+          <w:rFonts w:ascii="Arial" w:hAnsi="Arial"/>
+          <w:b w:val="false"/>
+          <w:i w:val="false"/>
+          <w:caps w:val="false"/>
+          <w:smallCaps w:val="false"/>
+          <w:strike w:val="false"/>
+          <w:dstrike w:val="false"/>
+          <w:color w:val="4E443C"/>
+          <w:sz w:val="23"/>
+          <w:highlight w:val="yellow"/>
+          <w:u w:val="none"/>
+          <w:effect w:val="none"/>
+        </w:rPr>
+        <w:t>Git cherry-pick C5 C4 C3 C2</w:t>
+      </w:r>
+    </w:p>
+    <w:p>
+      <w:pPr>
+        <w:pStyle w:val="TextBody"/>
+        <w:bidi w:val="0"/>
+        <w:spacing w:lineRule="auto" w:line="331" w:before="0" w:after="0"/>
+        <w:ind w:left="1440" w:right="0" w:hanging="0"/>
+        <w:rPr>
+          <w:b/>
+          <w:b/>
+        </w:rPr>
+      </w:pPr>
+      <w:r>
+        <w:rPr>
+          <w:rFonts w:ascii="Arial" w:hAnsi="Arial"/>
+          <w:b w:val="false"/>
+          <w:i w:val="false"/>
+          <w:caps w:val="false"/>
+          <w:smallCaps w:val="false"/>
+          <w:strike w:val="false"/>
+          <w:dstrike w:val="false"/>
+          <w:color w:val="4E443C"/>
+          <w:sz w:val="23"/>
+          <w:highlight w:val="yellow"/>
+          <w:u w:val="none"/>
+          <w:effect w:val="none"/>
+        </w:rPr>
+        <w:t>Git branch -f three C2//git rebase C2 three</w:t>
+      </w:r>
+    </w:p>
+    <w:p>
+      <w:pPr>
+        <w:pStyle w:val="TextBody"/>
+        <w:bidi w:val="0"/>
+        <w:spacing w:lineRule="auto" w:line="331" w:before="0" w:after="0"/>
+        <w:ind w:left="1440" w:right="0" w:hanging="0"/>
+        <w:rPr>
+          <w:b/>
+          <w:b/>
+        </w:rPr>
+      </w:pPr>
+      <w:r>
+        <w:rPr>
+          <w:caps w:val="false"/>
+          <w:smallCaps w:val="false"/>
+          <w:strike w:val="false"/>
+          <w:dstrike w:val="false"/>
+          <w:color w:val="4E443C"/>
+          <w:highlight w:val="yellow"/>
+          <w:u w:val="none"/>
+          <w:effect w:val="none"/>
+        </w:rPr>
+        <w:drawing>
+          <wp:inline distT="0" distB="0" distL="0" distR="0">
+            <wp:extent cx="4152900" cy="6210300"/>
+            <wp:effectExtent l="0" t="0" r="0" b="0"/>
+            <wp:docPr id="25" name="Image25" descr=""/>
+            <wp:cNvGraphicFramePr>
+              <a:graphicFrameLocks xmlns:a="http://schemas.openxmlformats.org/drawingml/2006/main" noChangeAspect="1"/>
+            </wp:cNvGraphicFramePr>
+            <a:graphic xmlns:a="http://schemas.openxmlformats.org/drawingml/2006/main">
+              <a:graphicData uri="http://schemas.openxmlformats.org/drawingml/2006/picture">
+                <pic:pic xmlns:pic="http://schemas.openxmlformats.org/drawingml/2006/picture">
+                  <pic:nvPicPr>
+                    <pic:cNvPr id="25" name="Image25" descr=""/>
+                    <pic:cNvPicPr>
+                      <a:picLocks noChangeAspect="1" noChangeArrowheads="1"/>
+                    </pic:cNvPicPr>
+                  </pic:nvPicPr>
+                  <pic:blipFill>
+                    <a:blip r:embed="rId26"/>
+                    <a:stretch>
+                      <a:fillRect/>
+                    </a:stretch>
+                  </pic:blipFill>
+                  <pic:spPr bwMode="auto">
+                    <a:xfrm>
+                      <a:off x="0" y="0"/>
+                      <a:ext cx="4152900" cy="6210300"/>
                     </a:xfrm>
                     <a:prstGeom prst="rect">
                       <a:avLst/>

</xml_diff>